<commit_message>
Desing doc on update process
</commit_message>
<xml_diff>
--- a/Documentation/DesignDocument_TestPlan_V2.docx
+++ b/Documentation/DesignDocument_TestPlan_V2.docx
@@ -140,19 +140,11 @@
           <w:rFonts w:ascii="Times New Roman" w:hAnsi="Times New Roman"/>
         </w:rPr>
       </w:pPr>
-      <w:proofErr w:type="spellStart"/>
-      <w:r>
-        <w:rPr>
-          <w:rFonts w:ascii="Times New Roman" w:hAnsi="Times New Roman"/>
-        </w:rPr>
-        <w:t>Politecnico</w:t>
-      </w:r>
-      <w:proofErr w:type="spellEnd"/>
-      <w:r>
-        <w:rPr>
-          <w:rFonts w:ascii="Times New Roman" w:hAnsi="Times New Roman"/>
-        </w:rPr>
-        <w:t xml:space="preserve"> di Milano – Software Engineering for Geoinformatics</w:t>
+      <w:r>
+        <w:rPr>
+          <w:rFonts w:ascii="Times New Roman" w:hAnsi="Times New Roman"/>
+        </w:rPr>
+        <w:t>Politecnico di Milano – Software Engineering for Geoinformatics</w:t>
       </w:r>
       <w:r>
         <w:rPr>
@@ -405,81 +397,17 @@
           <w:b w:val="0"/>
           <w:bCs/>
         </w:rPr>
-        <w:t xml:space="preserve">M. Abd </w:t>
-      </w:r>
-      <w:proofErr w:type="spellStart"/>
+        <w:t xml:space="preserve">M. Abd Alslam Mohammed Elkhalifa, M. Abdalla Eldouma Mohamed, </w:t>
+      </w:r>
       <w:r>
         <w:rPr>
           <w:rFonts w:ascii="Times New Roman" w:hAnsi="Times New Roman"/>
           <w:b w:val="0"/>
           <w:bCs/>
         </w:rPr>
-        <w:t>Alslam</w:t>
-      </w:r>
-      <w:proofErr w:type="spellEnd"/>
-      <w:r>
-        <w:rPr>
-          <w:rFonts w:ascii="Times New Roman" w:hAnsi="Times New Roman"/>
-          <w:b w:val="0"/>
-          <w:bCs/>
-        </w:rPr>
-        <w:t xml:space="preserve"> Mohammed </w:t>
-      </w:r>
-      <w:proofErr w:type="spellStart"/>
-      <w:r>
-        <w:rPr>
-          <w:rFonts w:ascii="Times New Roman" w:hAnsi="Times New Roman"/>
-          <w:b w:val="0"/>
-          <w:bCs/>
-        </w:rPr>
-        <w:t>Elkhalifa</w:t>
-      </w:r>
-      <w:proofErr w:type="spellEnd"/>
-      <w:r>
-        <w:rPr>
-          <w:rFonts w:ascii="Times New Roman" w:hAnsi="Times New Roman"/>
-          <w:b w:val="0"/>
-          <w:bCs/>
-        </w:rPr>
-        <w:t xml:space="preserve">, M. Abdalla </w:t>
-      </w:r>
-      <w:proofErr w:type="spellStart"/>
-      <w:r>
-        <w:rPr>
-          <w:rFonts w:ascii="Times New Roman" w:hAnsi="Times New Roman"/>
-          <w:b w:val="0"/>
-          <w:bCs/>
-        </w:rPr>
-        <w:t>Eldouma</w:t>
-      </w:r>
-      <w:proofErr w:type="spellEnd"/>
-      <w:r>
-        <w:rPr>
-          <w:rFonts w:ascii="Times New Roman" w:hAnsi="Times New Roman"/>
-          <w:b w:val="0"/>
-          <w:bCs/>
-        </w:rPr>
-        <w:t xml:space="preserve"> Mohamed, </w:t>
-      </w:r>
-      <w:r>
-        <w:rPr>
-          <w:rFonts w:ascii="Times New Roman" w:hAnsi="Times New Roman"/>
-          <w:b w:val="0"/>
-          <w:bCs/>
-        </w:rPr>
         <w:br/>
-        <w:t xml:space="preserve">D. Aguirre, L. </w:t>
-      </w:r>
-      <w:proofErr w:type="spellStart"/>
-      <w:r>
-        <w:rPr>
-          <w:rFonts w:ascii="Times New Roman" w:hAnsi="Times New Roman"/>
-          <w:b w:val="0"/>
-          <w:bCs/>
-        </w:rPr>
-        <w:t>Dragun</w:t>
-      </w:r>
-      <w:proofErr w:type="spellEnd"/>
+        <w:t>D. Aguirre, L. Dragun</w:t>
+      </w:r>
     </w:p>
     <w:p>
       <w:pPr>
@@ -1488,63 +1416,7 @@
         <w:rPr>
           <w:color w:val="000000"/>
         </w:rPr>
-        <w:t xml:space="preserve"> (RASD) written by M. Abd </w:t>
-      </w:r>
-      <w:proofErr w:type="spellStart"/>
-      <w:r>
-        <w:rPr>
-          <w:color w:val="000000"/>
-        </w:rPr>
-        <w:t>Alslam</w:t>
-      </w:r>
-      <w:proofErr w:type="spellEnd"/>
-      <w:r>
-        <w:rPr>
-          <w:color w:val="000000"/>
-        </w:rPr>
-        <w:t xml:space="preserve"> Mohammed </w:t>
-      </w:r>
-      <w:proofErr w:type="spellStart"/>
-      <w:r>
-        <w:rPr>
-          <w:color w:val="000000"/>
-        </w:rPr>
-        <w:t>Elkhalifa</w:t>
-      </w:r>
-      <w:proofErr w:type="spellEnd"/>
-      <w:r>
-        <w:rPr>
-          <w:color w:val="000000"/>
-        </w:rPr>
-        <w:t xml:space="preserve">, M. Abdalla </w:t>
-      </w:r>
-      <w:proofErr w:type="spellStart"/>
-      <w:r>
-        <w:rPr>
-          <w:color w:val="000000"/>
-        </w:rPr>
-        <w:t>Eldouma</w:t>
-      </w:r>
-      <w:proofErr w:type="spellEnd"/>
-      <w:r>
-        <w:rPr>
-          <w:color w:val="000000"/>
-        </w:rPr>
-        <w:t xml:space="preserve"> Mohamed, D. Aguirre and L. </w:t>
-      </w:r>
-      <w:proofErr w:type="spellStart"/>
-      <w:r>
-        <w:rPr>
-          <w:color w:val="000000"/>
-        </w:rPr>
-        <w:t>Dragun</w:t>
-      </w:r>
-      <w:proofErr w:type="spellEnd"/>
-      <w:r>
-        <w:rPr>
-          <w:color w:val="000000"/>
-        </w:rPr>
-        <w:t xml:space="preserve"> (2021).</w:t>
+        <w:t xml:space="preserve"> (RASD) written by M. Abd Alslam Mohammed Elkhalifa, M. Abdalla Eldouma Mohamed, D. Aguirre and L. Dragun (2021).</w:t>
       </w:r>
     </w:p>
     <w:p>
@@ -1857,14 +1729,12 @@
         </w:rPr>
         <w:t xml:space="preserve">, since </w:t>
       </w:r>
-      <w:proofErr w:type="gramStart"/>
-      <w:r>
-        <w:rPr>
-          <w:color w:val="000000"/>
-        </w:rPr>
-        <w:t>the majority of</w:t>
-      </w:r>
-      <w:proofErr w:type="gramEnd"/>
+      <w:r>
+        <w:rPr>
+          <w:color w:val="000000"/>
+        </w:rPr>
+        <w:t>most</w:t>
+      </w:r>
       <w:r>
         <w:rPr>
           <w:color w:val="000000"/>
@@ -1893,7 +1763,31 @@
         <w:rPr>
           <w:color w:val="000000"/>
         </w:rPr>
-        <w:t>, the use of a software framework can be helpful, since it provides libraries for automations such as templating engines or session management, together with predefined classes or functions that can be used to process user input or interact with databases. Furthermore, as specified in the RASD, the application shall be developed in python, therefore demanding a development framework that is compliant with WSGI, which is the specified protocol that describes how a web server communicates with web applications written in python.</w:t>
+        <w:t xml:space="preserve">, the use of a software framework can be helpful, since it provides libraries for automations such as templating engines or session management, together with predefined classes or functions that can be used to process user input or interact with databases. Furthermore, as specified in the RASD, the application shall be developed in </w:t>
+      </w:r>
+      <w:r>
+        <w:rPr>
+          <w:color w:val="000000"/>
+        </w:rPr>
+        <w:t>Python</w:t>
+      </w:r>
+      <w:r>
+        <w:rPr>
+          <w:color w:val="000000"/>
+        </w:rPr>
+        <w:t xml:space="preserve">, therefore demanding a development framework that is compliant with WSGI, which is the specified protocol that describes how a web server communicates with web applications written in </w:t>
+      </w:r>
+      <w:r>
+        <w:rPr>
+          <w:color w:val="000000"/>
+        </w:rPr>
+        <w:t>Python</w:t>
+      </w:r>
+      <w:r>
+        <w:rPr>
+          <w:color w:val="000000"/>
+        </w:rPr>
+        <w:t>.</w:t>
       </w:r>
       <w:r>
         <w:rPr>
@@ -1902,33 +1796,35 @@
         <w:br/>
         <w:t xml:space="preserve">For these reasons, the Flask framework has been chosen to support the development of the ALPhA web-application. It is one of the most popular WSGI microframeworks used for web-application development with </w:t>
       </w:r>
-      <w:proofErr w:type="gramStart"/>
-      <w:r>
-        <w:rPr>
-          <w:color w:val="000000"/>
-        </w:rPr>
-        <w:t>python, since</w:t>
-      </w:r>
-      <w:proofErr w:type="gramEnd"/>
-      <w:r>
-        <w:rPr>
-          <w:color w:val="000000"/>
-        </w:rPr>
-        <w:t xml:space="preserve"> it is simple yet extensible. It depends on the Jinja template engine, which allows the generation of dynamic html pages, the </w:t>
-      </w:r>
-      <w:proofErr w:type="spellStart"/>
-      <w:r>
-        <w:rPr>
-          <w:color w:val="000000"/>
-        </w:rPr>
-        <w:t>Werkzeug</w:t>
-      </w:r>
-      <w:proofErr w:type="spellEnd"/>
-      <w:r>
-        <w:rPr>
-          <w:color w:val="000000"/>
-        </w:rPr>
-        <w:t xml:space="preserve"> toolkit, needed to write WSGI-compatible applications in python, and it does not prescribe a database backend, therefore preserving the system’s flexibility. Essentially, Flask provides all the means necessary to meet the project’s</w:t>
+      <w:r>
+        <w:rPr>
+          <w:color w:val="000000"/>
+        </w:rPr>
+        <w:t>Python</w:t>
+      </w:r>
+      <w:r>
+        <w:rPr>
+          <w:color w:val="000000"/>
+        </w:rPr>
+        <w:t xml:space="preserve"> since</w:t>
+      </w:r>
+      <w:r>
+        <w:rPr>
+          <w:color w:val="000000"/>
+        </w:rPr>
+        <w:t xml:space="preserve"> it is simple yet extensible. It depends on the Jinja template engine, which allows the generation of dynamic html pages, the Werkzeug toolkit, needed to write WSGI-compatible applications in </w:t>
+      </w:r>
+      <w:r>
+        <w:rPr>
+          <w:color w:val="000000"/>
+        </w:rPr>
+        <w:t>Python</w:t>
+      </w:r>
+      <w:r>
+        <w:rPr>
+          <w:color w:val="000000"/>
+        </w:rPr>
+        <w:t>, and it does not prescribe a database backend, therefore preserving the system’s flexibility. Essentially, Flask provides all the means necessary to meet the project’s</w:t>
       </w:r>
       <w:r>
         <w:rPr>
@@ -2018,6 +1914,7 @@
         <w:pStyle w:val="NormalWeb"/>
         <w:spacing w:before="240" w:beforeAutospacing="0" w:after="240" w:afterAutospacing="0"/>
         <w:ind w:left="425"/>
+        <w:jc w:val="both"/>
         <w:rPr>
           <w:color w:val="000000"/>
         </w:rPr>
@@ -2161,24 +2058,23 @@
         <w:pStyle w:val="NormalWeb"/>
         <w:spacing w:before="240" w:beforeAutospacing="0" w:after="240" w:afterAutospacing="0"/>
         <w:ind w:left="425"/>
-        <w:rPr>
-          <w:color w:val="000000"/>
-        </w:rPr>
-      </w:pPr>
-      <w:r>
-        <w:rPr>
-          <w:color w:val="000000"/>
-        </w:rPr>
-        <w:t xml:space="preserve">A crucial decision in the system design of the web-application is where, </w:t>
-      </w:r>
-      <w:proofErr w:type="gramStart"/>
-      <w:r>
-        <w:rPr>
-          <w:color w:val="000000"/>
-        </w:rPr>
-        <w:t>when</w:t>
-      </w:r>
-      <w:proofErr w:type="gramEnd"/>
+        <w:jc w:val="both"/>
+        <w:rPr>
+          <w:color w:val="000000"/>
+        </w:rPr>
+      </w:pPr>
+      <w:r>
+        <w:rPr>
+          <w:color w:val="000000"/>
+        </w:rPr>
+        <w:t>A crucial decision in the system design of the web-application is where, when</w:t>
+      </w:r>
+      <w:r>
+        <w:rPr>
+          <w:color w:val="000000"/>
+        </w:rPr>
+        <w:t>,</w:t>
+      </w:r>
       <w:r>
         <w:rPr>
           <w:color w:val="000000"/>
@@ -2195,16 +2091,14 @@
         <w:rPr>
           <w:color w:val="000000"/>
         </w:rPr>
-        <w:t xml:space="preserve"> the data from Epicollect5 is retrieved. As mentioned in the development team’s RASD, one option would be to retrieve data in real-time from Epicollect5 via its REST API on every HTTP request sent by the client, process the raw data, extract the desired </w:t>
-      </w:r>
-      <w:proofErr w:type="gramStart"/>
-      <w:r>
-        <w:rPr>
-          <w:color w:val="000000"/>
-        </w:rPr>
-        <w:t>entries</w:t>
-      </w:r>
-      <w:proofErr w:type="gramEnd"/>
+        <w:t xml:space="preserve"> the data from Epicollect5 is retrieved. As mentioned in the development team’s RASD, one option would be to retrieve data in real-time from Epicollect5 via its REST API on every HTTP request sent by the client, process the raw data, extract the desired entries</w:t>
+      </w:r>
+      <w:r>
+        <w:rPr>
+          <w:color w:val="000000"/>
+        </w:rPr>
+        <w:t>,</w:t>
+      </w:r>
       <w:r>
         <w:rPr>
           <w:color w:val="000000"/>
@@ -2317,6 +2211,7 @@
           <w:bCs/>
           <w:color w:val="000000"/>
         </w:rPr>
+        <w:lastRenderedPageBreak/>
         <w:t xml:space="preserve"> </w:t>
       </w:r>
       <w:r>
@@ -2333,6 +2228,7 @@
         <w:pStyle w:val="NormalWeb"/>
         <w:spacing w:before="240" w:beforeAutospacing="0" w:after="240" w:afterAutospacing="0"/>
         <w:ind w:left="425"/>
+        <w:jc w:val="both"/>
       </w:pPr>
       <w:r>
         <w:rPr>
@@ -2350,21 +2246,7 @@
         <w:rPr>
           <w:color w:val="000000"/>
         </w:rPr>
-        <w:t xml:space="preserve"> dataset is georeferenced, the </w:t>
-      </w:r>
-      <w:proofErr w:type="spellStart"/>
-      <w:r>
-        <w:rPr>
-          <w:color w:val="000000"/>
-        </w:rPr>
-        <w:t>PostGIS</w:t>
-      </w:r>
-      <w:proofErr w:type="spellEnd"/>
-      <w:r>
-        <w:rPr>
-          <w:color w:val="000000"/>
-        </w:rPr>
-        <w:t xml:space="preserve"> extension will be exploited to allow the handling of spatial data. PostgreSQL is both a DBMS and inherently contains a Database server with a local database on which the project’s data will be stored during development.</w:t>
+        <w:t xml:space="preserve"> dataset is georeferenced, the PostGIS extension will be exploited to allow the handling of spatial data. PostgreSQL is both a DBMS and inherently contains a Database server with a local database on which the project’s data will be stored during development.</w:t>
       </w:r>
     </w:p>
     <w:p>
@@ -2372,6 +2254,7 @@
         <w:pStyle w:val="NormalWeb"/>
         <w:spacing w:before="240" w:beforeAutospacing="0" w:after="240" w:afterAutospacing="0"/>
         <w:ind w:left="425"/>
+        <w:jc w:val="both"/>
       </w:pPr>
       <w:r>
         <w:rPr>
@@ -2415,14 +2298,24 @@
         </w:rPr>
         <w:t xml:space="preserve"> user cannot edit their entry, therefore existing entries can never change and thus </w:t>
       </w:r>
-      <w:proofErr w:type="gramStart"/>
-      <w:r>
-        <w:rPr>
-          <w:color w:val="000000"/>
-        </w:rPr>
-        <w:t>needn't</w:t>
-      </w:r>
-      <w:proofErr w:type="gramEnd"/>
+      <w:r>
+        <w:rPr>
+          <w:color w:val="000000"/>
+        </w:rPr>
+        <w:t xml:space="preserve">do not </w:t>
+      </w:r>
+      <w:r>
+        <w:rPr>
+          <w:color w:val="000000"/>
+        </w:rPr>
+        <w:t>need</w:t>
+      </w:r>
+      <w:r>
+        <w:rPr>
+          <w:color w:val="000000"/>
+        </w:rPr>
+        <w:t xml:space="preserve"> to</w:t>
+      </w:r>
       <w:r>
         <w:rPr>
           <w:color w:val="000000"/>
@@ -2495,12 +2388,25 @@
         <w:pStyle w:val="NormalWeb"/>
         <w:spacing w:before="240" w:beforeAutospacing="0" w:after="240" w:afterAutospacing="0"/>
         <w:ind w:firstLine="425"/>
-      </w:pPr>
-      <w:r>
-        <w:rPr>
-          <w:color w:val="000000"/>
-        </w:rPr>
-        <w:t>The project’s database will contain:</w:t>
+        <w:jc w:val="both"/>
+      </w:pPr>
+      <w:r>
+        <w:rPr>
+          <w:color w:val="000000"/>
+        </w:rPr>
+        <w:t xml:space="preserve">The project’s </w:t>
+      </w:r>
+      <w:r>
+        <w:rPr>
+          <w:color w:val="000000"/>
+        </w:rPr>
+        <w:t xml:space="preserve">server </w:t>
+      </w:r>
+      <w:r>
+        <w:rPr>
+          <w:color w:val="000000"/>
+        </w:rPr>
+        <w:t>database will contain:</w:t>
       </w:r>
     </w:p>
     <w:p>
@@ -2511,6 +2417,7 @@
           <w:numId w:val="1"/>
         </w:numPr>
         <w:spacing w:before="240" w:beforeAutospacing="0" w:after="0" w:afterAutospacing="0"/>
+        <w:jc w:val="both"/>
         <w:textAlignment w:val="baseline"/>
         <w:rPr>
           <w:color w:val="000000"/>
@@ -2520,7 +2427,13 @@
         <w:rPr>
           <w:color w:val="000000"/>
         </w:rPr>
-        <w:t xml:space="preserve">one </w:t>
+        <w:t>O</w:t>
+      </w:r>
+      <w:r>
+        <w:rPr>
+          <w:color w:val="000000"/>
+        </w:rPr>
+        <w:t xml:space="preserve">ne </w:t>
       </w:r>
       <w:r>
         <w:rPr>
@@ -2544,7 +2457,118 @@
         <w:rPr>
           <w:color w:val="000000"/>
         </w:rPr>
-        <w:t xml:space="preserve"> data with 68 attributes. </w:t>
+        <w:t xml:space="preserve"> data with 68 attributes</w:t>
+      </w:r>
+      <w:r>
+        <w:rPr>
+          <w:color w:val="000000"/>
+        </w:rPr>
+        <w:t>, one of which is the geometry attribute (</w:t>
+      </w:r>
+      <w:r>
+        <w:rPr>
+          <w:color w:val="000000"/>
+        </w:rPr>
+        <w:t>‘</w:t>
+      </w:r>
+      <w:r>
+        <w:rPr>
+          <w:color w:val="000000"/>
+        </w:rPr>
+        <w:t>{City}_ALPhA_Survey</w:t>
+      </w:r>
+      <w:r>
+        <w:rPr>
+          <w:color w:val="000000"/>
+        </w:rPr>
+        <w:t>’)</w:t>
+      </w:r>
+      <w:r>
+        <w:rPr>
+          <w:color w:val="000000"/>
+        </w:rPr>
+        <w:t>. </w:t>
+      </w:r>
+    </w:p>
+    <w:p>
+      <w:pPr>
+        <w:pStyle w:val="NormalWeb"/>
+        <w:numPr>
+          <w:ilvl w:val="0"/>
+          <w:numId w:val="1"/>
+        </w:numPr>
+        <w:spacing w:before="0" w:beforeAutospacing="0" w:after="0" w:afterAutospacing="0"/>
+        <w:jc w:val="both"/>
+        <w:textAlignment w:val="baseline"/>
+        <w:rPr>
+          <w:color w:val="000000"/>
+        </w:rPr>
+      </w:pPr>
+      <w:r>
+        <w:rPr>
+          <w:color w:val="000000"/>
+        </w:rPr>
+        <w:t>O</w:t>
+      </w:r>
+      <w:r>
+        <w:rPr>
+          <w:color w:val="000000"/>
+        </w:rPr>
+        <w:t xml:space="preserve">ne </w:t>
+      </w:r>
+      <w:r>
+        <w:rPr>
+          <w:color w:val="000000"/>
+        </w:rPr>
+        <w:t>data frame</w:t>
+      </w:r>
+      <w:r>
+        <w:rPr>
+          <w:color w:val="000000"/>
+        </w:rPr>
+        <w:t xml:space="preserve"> table</w:t>
+      </w:r>
+      <w:r>
+        <w:rPr>
+          <w:color w:val="000000"/>
+        </w:rPr>
+        <w:t xml:space="preserve"> dedicated to storing user login information</w:t>
+      </w:r>
+      <w:r>
+        <w:rPr>
+          <w:color w:val="000000"/>
+        </w:rPr>
+        <w:t xml:space="preserve"> (</w:t>
+      </w:r>
+      <w:r>
+        <w:rPr>
+          <w:color w:val="000000"/>
+        </w:rPr>
+        <w:t>‘</w:t>
+      </w:r>
+      <w:r>
+        <w:rPr>
+          <w:color w:val="000000"/>
+        </w:rPr>
+        <w:t>sys_table</w:t>
+      </w:r>
+      <w:r>
+        <w:rPr>
+          <w:color w:val="000000"/>
+        </w:rPr>
+        <w:t>’</w:t>
+      </w:r>
+      <w:r>
+        <w:rPr>
+          <w:color w:val="000000"/>
+        </w:rPr>
+        <w:t>)</w:t>
+      </w:r>
+      <w:r>
+        <w:rPr>
+          <w:color w:val="000000"/>
+        </w:rPr>
+        <w:t>.</w:t>
       </w:r>
     </w:p>
     <w:p>
@@ -2555,6 +2579,7 @@
           <w:numId w:val="1"/>
         </w:numPr>
         <w:spacing w:before="0" w:beforeAutospacing="0" w:after="240" w:afterAutospacing="0"/>
+        <w:jc w:val="both"/>
         <w:textAlignment w:val="baseline"/>
         <w:rPr>
           <w:color w:val="000000"/>
@@ -2564,25 +2589,19 @@
         <w:rPr>
           <w:color w:val="000000"/>
         </w:rPr>
-        <w:t xml:space="preserve">one </w:t>
-      </w:r>
-      <w:r>
-        <w:rPr>
-          <w:color w:val="000000"/>
-        </w:rPr>
-        <w:t>data frame</w:t>
-      </w:r>
-      <w:r>
-        <w:rPr>
-          <w:color w:val="000000"/>
-        </w:rPr>
-        <w:t xml:space="preserve"> dedicated to storing user login information</w:t>
-      </w:r>
-      <w:r>
-        <w:rPr>
-          <w:color w:val="000000"/>
-        </w:rPr>
-        <w:t>.</w:t>
+        <w:t>One data frame table dedicat</w:t>
+      </w:r>
+      <w:r>
+        <w:rPr>
+          <w:color w:val="000000"/>
+        </w:rPr>
+        <w:t>ed</w:t>
+      </w:r>
+      <w:r>
+        <w:rPr>
+          <w:color w:val="000000"/>
+        </w:rPr>
+        <w:t xml:space="preserve"> to storing logged user’s comments on the web application (‘post’).</w:t>
       </w:r>
     </w:p>
     <w:p>
@@ -2606,16 +2625,32 @@
           <w:numId w:val="2"/>
         </w:numPr>
         <w:spacing w:before="240" w:beforeAutospacing="0" w:after="240" w:afterAutospacing="0"/>
+        <w:jc w:val="both"/>
         <w:textAlignment w:val="baseline"/>
       </w:pPr>
       <w:r>
-        <w:t xml:space="preserve">one </w:t>
+        <w:t>O</w:t>
+      </w:r>
+      <w:r>
+        <w:t xml:space="preserve">ne </w:t>
       </w:r>
       <w:r>
         <w:t>data frame</w:t>
       </w:r>
       <w:r>
-        <w:t xml:space="preserve"> saving the users’ comments and ratings left on the ALPhA spaces. Since these comments need to be displayed whenever an ALPhA space has been selected, this </w:t>
+        <w:t xml:space="preserve"> </w:t>
+      </w:r>
+      <w:r>
+        <w:t xml:space="preserve">table </w:t>
+      </w:r>
+      <w:r>
+        <w:t>saving the user</w:t>
+      </w:r>
+      <w:r>
+        <w:t>’s</w:t>
+      </w:r>
+      <w:r>
+        <w:t xml:space="preserve"> comments and ratings left on the ALPhA spaces. Since these comments need to be displayed whenever an ALPhA space has been selected, this </w:t>
       </w:r>
       <w:r>
         <w:t>data frame</w:t>
@@ -2635,6 +2670,7 @@
         <w:pStyle w:val="NormalWeb"/>
         <w:spacing w:before="240" w:beforeAutospacing="0" w:after="240" w:afterAutospacing="0"/>
         <w:ind w:left="425"/>
+        <w:jc w:val="both"/>
       </w:pPr>
       <w:r>
         <w:rPr>
@@ -2772,6 +2808,7 @@
       <w:pPr>
         <w:pStyle w:val="NormalWeb"/>
         <w:spacing w:before="240" w:beforeAutospacing="0" w:after="240" w:afterAutospacing="0"/>
+        <w:jc w:val="both"/>
       </w:pPr>
       <w:r>
         <w:rPr>
@@ -2788,6 +2825,7 @@
           <w:numId w:val="3"/>
         </w:numPr>
         <w:spacing w:before="240" w:beforeAutospacing="0" w:after="0" w:afterAutospacing="0"/>
+        <w:jc w:val="both"/>
         <w:textAlignment w:val="baseline"/>
         <w:rPr>
           <w:color w:val="000000"/>
@@ -2805,6 +2843,7 @@
         <w:pStyle w:val="NormalWeb"/>
         <w:spacing w:before="240" w:beforeAutospacing="0" w:after="0" w:afterAutospacing="0"/>
         <w:ind w:left="720"/>
+        <w:jc w:val="both"/>
         <w:textAlignment w:val="baseline"/>
         <w:rPr>
           <w:color w:val="000000"/>
@@ -2816,12 +2855,18 @@
         </w:rPr>
         <w:t>SQL-server that stores and administers the systems data. The web-application and the ‘synchronizer’ interact with the DBMS through CRUD operations.</w:t>
       </w:r>
-      <w:r>
-        <w:rPr>
-          <w:color w:val="000000"/>
-        </w:rPr>
-        <w:br/>
-      </w:r>
+    </w:p>
+    <w:p>
+      <w:pPr>
+        <w:pStyle w:val="NormalWeb"/>
+        <w:spacing w:before="240" w:beforeAutospacing="0" w:after="0" w:afterAutospacing="0"/>
+        <w:ind w:left="720"/>
+        <w:jc w:val="both"/>
+        <w:textAlignment w:val="baseline"/>
+        <w:rPr>
+          <w:color w:val="000000"/>
+        </w:rPr>
+      </w:pPr>
     </w:p>
     <w:p>
       <w:pPr>
@@ -2831,6 +2876,7 @@
           <w:numId w:val="3"/>
         </w:numPr>
         <w:spacing w:before="0" w:beforeAutospacing="0" w:after="0" w:afterAutospacing="0"/>
+        <w:jc w:val="both"/>
         <w:textAlignment w:val="baseline"/>
         <w:rPr>
           <w:color w:val="000000"/>
@@ -2841,12 +2887,6 @@
           <w:color w:val="000000"/>
         </w:rPr>
         <w:t xml:space="preserve">WSGI compliant web server: </w:t>
-      </w:r>
-      <w:r>
-        <w:rPr>
-          <w:color w:val="000000"/>
-        </w:rPr>
-        <w:br/>
       </w:r>
     </w:p>
     <w:p>
@@ -2854,11 +2894,24 @@
         <w:pStyle w:val="NormalWeb"/>
         <w:spacing w:before="0" w:beforeAutospacing="0" w:after="0" w:afterAutospacing="0"/>
         <w:ind w:left="720"/>
+        <w:jc w:val="both"/>
         <w:textAlignment w:val="baseline"/>
         <w:rPr>
           <w:color w:val="000000"/>
         </w:rPr>
       </w:pPr>
+    </w:p>
+    <w:p>
+      <w:pPr>
+        <w:pStyle w:val="NormalWeb"/>
+        <w:spacing w:before="0" w:beforeAutospacing="0" w:after="0" w:afterAutospacing="0"/>
+        <w:ind w:left="720"/>
+        <w:jc w:val="both"/>
+        <w:textAlignment w:val="baseline"/>
+        <w:rPr>
+          <w:color w:val="000000"/>
+        </w:rPr>
+      </w:pPr>
       <w:r>
         <w:rPr>
           <w:color w:val="000000"/>
@@ -2905,14 +2958,20 @@
         <w:rPr>
           <w:color w:val="000000"/>
         </w:rPr>
-        <w:t>needed CSS files to the client. </w:t>
-      </w:r>
-      <w:r>
-        <w:rPr>
-          <w:color w:val="000000"/>
-        </w:rPr>
-        <w:br/>
-      </w:r>
+        <w:t>needed CSS files to the client.</w:t>
+      </w:r>
+    </w:p>
+    <w:p>
+      <w:pPr>
+        <w:pStyle w:val="NormalWeb"/>
+        <w:spacing w:before="0" w:beforeAutospacing="0" w:after="0" w:afterAutospacing="0"/>
+        <w:ind w:left="720"/>
+        <w:jc w:val="both"/>
+        <w:textAlignment w:val="baseline"/>
+        <w:rPr>
+          <w:color w:val="000000"/>
+        </w:rPr>
+      </w:pPr>
     </w:p>
     <w:p>
       <w:pPr>
@@ -2922,6 +2981,7 @@
           <w:numId w:val="3"/>
         </w:numPr>
         <w:spacing w:before="0" w:beforeAutospacing="0" w:after="0" w:afterAutospacing="0"/>
+        <w:jc w:val="both"/>
         <w:textAlignment w:val="baseline"/>
         <w:rPr>
           <w:color w:val="000000"/>
@@ -2931,14 +2991,20 @@
         <w:rPr>
           <w:color w:val="000000"/>
         </w:rPr>
-        <w:t xml:space="preserve">WSGI compliant application and WSGI server: </w:t>
-      </w:r>
-      <w:r>
-        <w:rPr>
-          <w:color w:val="000000"/>
-        </w:rPr>
-        <w:br/>
-      </w:r>
+        <w:t>WSGI compliant application and WSGI server:</w:t>
+      </w:r>
+    </w:p>
+    <w:p>
+      <w:pPr>
+        <w:pStyle w:val="NormalWeb"/>
+        <w:spacing w:before="0" w:beforeAutospacing="0" w:after="0" w:afterAutospacing="0"/>
+        <w:ind w:left="720"/>
+        <w:jc w:val="both"/>
+        <w:textAlignment w:val="baseline"/>
+        <w:rPr>
+          <w:color w:val="000000"/>
+        </w:rPr>
+      </w:pPr>
       <w:r>
         <w:rPr>
           <w:color w:val="000000"/>
@@ -2950,7 +3016,19 @@
         <w:rPr>
           <w:color w:val="000000"/>
         </w:rPr>
-        <w:t xml:space="preserve">he WSGI server receives requests from the webserver and runs the WSGI python web-application </w:t>
+        <w:t xml:space="preserve">he WSGI server receives requests from the webserver and runs the WSGI </w:t>
+      </w:r>
+      <w:r>
+        <w:rPr>
+          <w:color w:val="000000"/>
+        </w:rPr>
+        <w:t>Python</w:t>
+      </w:r>
+      <w:r>
+        <w:rPr>
+          <w:color w:val="000000"/>
+        </w:rPr>
+        <w:t xml:space="preserve"> web-application </w:t>
       </w:r>
       <w:r>
         <w:rPr>
@@ -2981,6 +3059,7 @@
       <w:pPr>
         <w:pStyle w:val="NormalWeb"/>
         <w:spacing w:before="240" w:beforeAutospacing="0" w:after="240" w:afterAutospacing="0"/>
+        <w:jc w:val="both"/>
         <w:rPr>
           <w:color w:val="000000"/>
         </w:rPr>
@@ -3001,21 +3080,7 @@
         <w:rPr>
           <w:color w:val="000000"/>
         </w:rPr>
-        <w:t xml:space="preserve"> the web-application will be developed within the Flask framework. Flask comes with a WSGI server, and the </w:t>
-      </w:r>
-      <w:proofErr w:type="spellStart"/>
-      <w:r>
-        <w:rPr>
-          <w:color w:val="000000"/>
-        </w:rPr>
-        <w:t>Werkzeug</w:t>
-      </w:r>
-      <w:proofErr w:type="spellEnd"/>
-      <w:r>
-        <w:rPr>
-          <w:color w:val="000000"/>
-        </w:rPr>
-        <w:t xml:space="preserve"> library provides a simple WSGI compliant web server (both for development purposes only) which will be used during the project’s development stage for testing. </w:t>
+        <w:t xml:space="preserve"> the web-application will be developed within the Flask framework. Flask comes with a WSGI server, and the Werkzeug library provides a simple WSGI compliant web server (both for development purposes only) which will be used during the project’s development stage for testing.</w:t>
       </w:r>
     </w:p>
     <w:p>
@@ -3095,6 +3160,7 @@
                             <w:pPr>
                               <w:pStyle w:val="NormalWeb"/>
                               <w:spacing w:before="240" w:beforeAutospacing="0" w:after="240" w:afterAutospacing="0"/>
+                              <w:jc w:val="both"/>
                             </w:pPr>
                             <w:r>
                               <w:rPr>
@@ -3162,7 +3228,19 @@
                               <w:rPr>
                                 <w:color w:val="000000"/>
                               </w:rPr>
-                              <w:t xml:space="preserve"> python</w:t>
+                              <w:t xml:space="preserve"> </w:t>
+                            </w:r>
+                            <w:r>
+                              <w:rPr>
+                                <w:color w:val="000000"/>
+                              </w:rPr>
+                              <w:t>P</w:t>
+                            </w:r>
+                            <w:r>
+                              <w:rPr>
+                                <w:color w:val="000000"/>
+                              </w:rPr>
+                              <w:t>ython</w:t>
                             </w:r>
                             <w:r>
                               <w:rPr>
@@ -3174,7 +3252,31 @@
                               <w:rPr>
                                 <w:color w:val="000000"/>
                               </w:rPr>
-                              <w:t xml:space="preserve">. The python (flask) application </w:t>
+                              <w:t xml:space="preserve">. The </w:t>
+                            </w:r>
+                            <w:r>
+                              <w:rPr>
+                                <w:color w:val="000000"/>
+                              </w:rPr>
+                              <w:t>P</w:t>
+                            </w:r>
+                            <w:r>
+                              <w:rPr>
+                                <w:color w:val="000000"/>
+                              </w:rPr>
+                              <w:t>ython (</w:t>
+                            </w:r>
+                            <w:r>
+                              <w:rPr>
+                                <w:color w:val="000000"/>
+                              </w:rPr>
+                              <w:t>Flask</w:t>
+                            </w:r>
+                            <w:r>
+                              <w:rPr>
+                                <w:color w:val="000000"/>
+                              </w:rPr>
+                              <w:t xml:space="preserve">) application </w:t>
                             </w:r>
                             <w:r>
                               <w:rPr>
@@ -3234,7 +3336,25 @@
                               <w:rPr>
                                 <w:color w:val="000000"/>
                               </w:rPr>
-                              <w:t>python process that is separate from the flask application</w:t>
+                              <w:t>P</w:t>
+                            </w:r>
+                            <w:r>
+                              <w:rPr>
+                                <w:color w:val="000000"/>
+                              </w:rPr>
+                              <w:t xml:space="preserve">ython process that is separate from the </w:t>
+                            </w:r>
+                            <w:r>
+                              <w:rPr>
+                                <w:color w:val="000000"/>
+                              </w:rPr>
+                              <w:t>Flask</w:t>
+                            </w:r>
+                            <w:r>
+                              <w:rPr>
+                                <w:color w:val="000000"/>
+                              </w:rPr>
+                              <w:t xml:space="preserve"> application</w:t>
                             </w:r>
                             <w:r>
                               <w:rPr>
@@ -3333,6 +3453,7 @@
                       <w:pPr>
                         <w:pStyle w:val="NormalWeb"/>
                         <w:spacing w:before="240" w:beforeAutospacing="0" w:after="240" w:afterAutospacing="0"/>
+                        <w:jc w:val="both"/>
                       </w:pPr>
                       <w:r>
                         <w:rPr>
@@ -3400,7 +3521,19 @@
                         <w:rPr>
                           <w:color w:val="000000"/>
                         </w:rPr>
-                        <w:t xml:space="preserve"> python</w:t>
+                        <w:t xml:space="preserve"> </w:t>
+                      </w:r>
+                      <w:r>
+                        <w:rPr>
+                          <w:color w:val="000000"/>
+                        </w:rPr>
+                        <w:t>P</w:t>
+                      </w:r>
+                      <w:r>
+                        <w:rPr>
+                          <w:color w:val="000000"/>
+                        </w:rPr>
+                        <w:t>ython</w:t>
                       </w:r>
                       <w:r>
                         <w:rPr>
@@ -3412,7 +3545,31 @@
                         <w:rPr>
                           <w:color w:val="000000"/>
                         </w:rPr>
-                        <w:t xml:space="preserve">. The python (flask) application </w:t>
+                        <w:t xml:space="preserve">. The </w:t>
+                      </w:r>
+                      <w:r>
+                        <w:rPr>
+                          <w:color w:val="000000"/>
+                        </w:rPr>
+                        <w:t>P</w:t>
+                      </w:r>
+                      <w:r>
+                        <w:rPr>
+                          <w:color w:val="000000"/>
+                        </w:rPr>
+                        <w:t>ython (</w:t>
+                      </w:r>
+                      <w:r>
+                        <w:rPr>
+                          <w:color w:val="000000"/>
+                        </w:rPr>
+                        <w:t>Flask</w:t>
+                      </w:r>
+                      <w:r>
+                        <w:rPr>
+                          <w:color w:val="000000"/>
+                        </w:rPr>
+                        <w:t xml:space="preserve">) application </w:t>
                       </w:r>
                       <w:r>
                         <w:rPr>
@@ -3472,7 +3629,25 @@
                         <w:rPr>
                           <w:color w:val="000000"/>
                         </w:rPr>
-                        <w:t>python process that is separate from the flask application</w:t>
+                        <w:t>P</w:t>
+                      </w:r>
+                      <w:r>
+                        <w:rPr>
+                          <w:color w:val="000000"/>
+                        </w:rPr>
+                        <w:t xml:space="preserve">ython process that is separate from the </w:t>
+                      </w:r>
+                      <w:r>
+                        <w:rPr>
+                          <w:color w:val="000000"/>
+                        </w:rPr>
+                        <w:t>Flask</w:t>
+                      </w:r>
+                      <w:r>
+                        <w:rPr>
+                          <w:color w:val="000000"/>
+                        </w:rPr>
+                        <w:t xml:space="preserve"> application</w:t>
                       </w:r>
                       <w:r>
                         <w:rPr>
@@ -3734,6 +3909,10 @@
         <w:pStyle w:val="NormalWeb"/>
         <w:spacing w:before="240" w:beforeAutospacing="0" w:after="240" w:afterAutospacing="0"/>
         <w:ind w:left="360"/>
+        <w:jc w:val="both"/>
+        <w:rPr>
+          <w:color w:val="000000"/>
+        </w:rPr>
       </w:pPr>
       <w:r>
         <w:rPr>
@@ -3776,301 +3955,6 @@
           <w:color w:val="000000"/>
         </w:rPr>
         <w:t xml:space="preserve"> data.</w:t>
-      </w:r>
-      <w:r>
-        <w:rPr>
-          <w:color w:val="000000"/>
-        </w:rPr>
-        <w:br/>
-        <w:t>The Epicollect5 data is retrieved through the website’s REST API (by customising the generic URL 'https://five.epicollect.net/api/export/entries/{project_name}?per_page</w:t>
-      </w:r>
-      <w:proofErr w:type="gramStart"/>
-      <w:r>
-        <w:rPr>
-          <w:color w:val="000000"/>
-        </w:rPr>
-        <w:t>={</w:t>
-      </w:r>
-      <w:proofErr w:type="gramEnd"/>
-      <w:r>
-        <w:rPr>
-          <w:color w:val="000000"/>
-        </w:rPr>
-        <w:t xml:space="preserve">number of entries}'), which serves the requested raw data in the form of a json file. The dataset of the ALPhA study conducted in Lagos has been collected through an extensive questionnaire frequently utilizing follow-up questions, which results in data points exhibiting over 150 attributes, far more than what is of interest to the web-application. Therefore, the attributes of interest have been defined in a csv file </w:t>
-      </w:r>
-      <w:r>
-        <w:rPr>
-          <w:color w:val="000000"/>
-        </w:rPr>
-        <w:t>based on</w:t>
-      </w:r>
-      <w:r>
-        <w:rPr>
-          <w:color w:val="000000"/>
-        </w:rPr>
-        <w:t xml:space="preserve"> which the ‘synchronizer’ filters the raw json data of the Epicollect5 API response. Besides unusable columns, entries without associated coordinates are also dropped, since the application only shows data in a </w:t>
-      </w:r>
-      <w:r>
-        <w:rPr>
-          <w:color w:val="000000"/>
-        </w:rPr>
-        <w:t>map view</w:t>
-      </w:r>
-      <w:r>
-        <w:rPr>
-          <w:color w:val="000000"/>
-        </w:rPr>
-        <w:t xml:space="preserve">. The dataset is then formatted into a </w:t>
-      </w:r>
-      <w:r>
-        <w:rPr>
-          <w:color w:val="000000"/>
-        </w:rPr>
-        <w:t>data frame</w:t>
-      </w:r>
-      <w:r>
-        <w:rPr>
-          <w:color w:val="000000"/>
-        </w:rPr>
-        <w:t xml:space="preserve"> using the </w:t>
-      </w:r>
-      <w:r>
-        <w:rPr>
-          <w:color w:val="000000"/>
-        </w:rPr>
-        <w:t>P</w:t>
-      </w:r>
-      <w:r>
-        <w:rPr>
-          <w:color w:val="000000"/>
-        </w:rPr>
-        <w:t xml:space="preserve">andas library. The data pre-processing also requires a basic outlier rejection mechanism, since certain data points are heavily lacking accuracy, placing them far outside the bounds of Lagos and its surroundings. Those outliers are removed using a statistical approach by the means of the </w:t>
-      </w:r>
-      <w:r>
-        <w:rPr>
-          <w:color w:val="000000"/>
-        </w:rPr>
-        <w:t>SciPy</w:t>
-      </w:r>
-      <w:r>
-        <w:rPr>
-          <w:color w:val="000000"/>
-        </w:rPr>
-        <w:t xml:space="preserve"> library and the z score function for both latitude and longitude. A geometry column is added to the </w:t>
-      </w:r>
-      <w:r>
-        <w:rPr>
-          <w:color w:val="000000"/>
-        </w:rPr>
-        <w:t>data frame</w:t>
-      </w:r>
-      <w:r>
-        <w:rPr>
-          <w:color w:val="000000"/>
-        </w:rPr>
-        <w:t xml:space="preserve"> transforming it into a </w:t>
-      </w:r>
-      <w:r>
-        <w:rPr>
-          <w:color w:val="000000"/>
-        </w:rPr>
-        <w:t>geodata frame</w:t>
-      </w:r>
-      <w:r>
-        <w:rPr>
-          <w:color w:val="000000"/>
-        </w:rPr>
-        <w:t xml:space="preserve"> by the means of the </w:t>
-      </w:r>
-      <w:proofErr w:type="spellStart"/>
-      <w:r>
-        <w:rPr>
-          <w:color w:val="000000"/>
-        </w:rPr>
-        <w:t>G</w:t>
-      </w:r>
-      <w:r>
-        <w:rPr>
-          <w:color w:val="000000"/>
-        </w:rPr>
-        <w:t>eopandas</w:t>
-      </w:r>
-      <w:proofErr w:type="spellEnd"/>
-      <w:r>
-        <w:rPr>
-          <w:color w:val="000000"/>
-        </w:rPr>
-        <w:t xml:space="preserve"> library. At this </w:t>
-      </w:r>
-      <w:r>
-        <w:rPr>
-          <w:color w:val="000000"/>
-        </w:rPr>
-        <w:t>stage,</w:t>
-      </w:r>
-      <w:r>
-        <w:rPr>
-          <w:color w:val="000000"/>
-        </w:rPr>
-        <w:t xml:space="preserve"> the resulting </w:t>
-      </w:r>
-      <w:r>
-        <w:rPr>
-          <w:color w:val="000000"/>
-        </w:rPr>
-        <w:t>geodata frame</w:t>
-      </w:r>
-      <w:r>
-        <w:rPr>
-          <w:color w:val="000000"/>
-        </w:rPr>
-        <w:t xml:space="preserve"> contains a geometry column that holds shapely geometry objects of type point that display the associated geodetic coordinates (</w:t>
-      </w:r>
-      <w:r>
-        <w:rPr>
-          <w:color w:val="000000"/>
-        </w:rPr>
-        <w:t xml:space="preserve">WSG </w:t>
-      </w:r>
-      <w:r>
-        <w:rPr>
-          <w:color w:val="000000"/>
-        </w:rPr>
-        <w:t>84) of each entry. For the application to be able to display these on a plane, they must be projected to cartesian coordinates (UTM</w:t>
-      </w:r>
-      <w:r>
-        <w:rPr>
-          <w:color w:val="000000"/>
-        </w:rPr>
-        <w:t xml:space="preserve"> </w:t>
-      </w:r>
-      <w:r>
-        <w:rPr>
-          <w:color w:val="000000"/>
-        </w:rPr>
-        <w:t xml:space="preserve">zone </w:t>
-      </w:r>
-      <w:r>
-        <w:rPr>
-          <w:color w:val="000000"/>
-        </w:rPr>
-        <w:t>3</w:t>
-      </w:r>
-      <w:r>
-        <w:rPr>
-          <w:color w:val="000000"/>
-        </w:rPr>
-        <w:t>1</w:t>
-      </w:r>
-      <w:r>
-        <w:rPr>
-          <w:color w:val="000000"/>
-        </w:rPr>
-        <w:t>N</w:t>
-      </w:r>
-      <w:r>
-        <w:rPr>
-          <w:color w:val="000000"/>
-        </w:rPr>
-        <w:t>, EPSG=</w:t>
-      </w:r>
-      <w:r>
-        <w:rPr>
-          <w:color w:val="000000"/>
-        </w:rPr>
-        <w:t>32613</w:t>
-      </w:r>
-      <w:r>
-        <w:rPr>
-          <w:color w:val="000000"/>
-        </w:rPr>
-        <w:t>)</w:t>
-      </w:r>
-      <w:r>
-        <w:rPr>
-          <w:color w:val="000000"/>
-        </w:rPr>
-        <w:t xml:space="preserve"> The data pre-processing is finalised by indexing the </w:t>
-      </w:r>
-      <w:r>
-        <w:rPr>
-          <w:color w:val="000000"/>
-        </w:rPr>
-        <w:t>geodata frame</w:t>
-      </w:r>
-      <w:r>
-        <w:rPr>
-          <w:color w:val="000000"/>
-        </w:rPr>
-        <w:t>, starting from 0 for the oldest entry. This index does not replace the unique Epicollect</w:t>
-      </w:r>
-      <w:r>
-        <w:rPr>
-          <w:color w:val="000000"/>
-        </w:rPr>
-        <w:t>5</w:t>
-      </w:r>
-      <w:r>
-        <w:rPr>
-          <w:color w:val="000000"/>
-        </w:rPr>
-        <w:t xml:space="preserve"> index column (ID_EPC5), since it is needed to allow synchronization with the Epicollect</w:t>
-      </w:r>
-      <w:r>
-        <w:rPr>
-          <w:color w:val="000000"/>
-        </w:rPr>
-        <w:t>5</w:t>
-      </w:r>
-      <w:r>
-        <w:rPr>
-          <w:color w:val="000000"/>
-        </w:rPr>
-        <w:t xml:space="preserve"> dataset. Finally, the </w:t>
-      </w:r>
-      <w:proofErr w:type="spellStart"/>
-      <w:r>
-        <w:rPr>
-          <w:color w:val="000000"/>
-        </w:rPr>
-        <w:t>S</w:t>
-      </w:r>
-      <w:r>
-        <w:rPr>
-          <w:color w:val="000000"/>
-        </w:rPr>
-        <w:t>qlalchemy</w:t>
-      </w:r>
-      <w:proofErr w:type="spellEnd"/>
-      <w:r>
-        <w:rPr>
-          <w:color w:val="000000"/>
-        </w:rPr>
-        <w:t xml:space="preserve"> library is used to create a connection engine with the Postgre</w:t>
-      </w:r>
-      <w:r>
-        <w:rPr>
-          <w:color w:val="000000"/>
-        </w:rPr>
-        <w:t>SQL</w:t>
-      </w:r>
-      <w:r>
-        <w:rPr>
-          <w:color w:val="000000"/>
-        </w:rPr>
-        <w:t xml:space="preserve"> database, while the </w:t>
-      </w:r>
-      <w:r>
-        <w:rPr>
-          <w:color w:val="000000"/>
-        </w:rPr>
-        <w:t>G</w:t>
-      </w:r>
-      <w:r>
-        <w:rPr>
-          <w:color w:val="000000"/>
-        </w:rPr>
-        <w:t>eoalchemy2 library allows the geospatial data transfer to the database. </w:t>
       </w:r>
     </w:p>
     <w:p>
@@ -4078,6 +3962,374 @@
         <w:pStyle w:val="NormalWeb"/>
         <w:spacing w:before="240" w:beforeAutospacing="0" w:after="240" w:afterAutospacing="0"/>
         <w:ind w:left="360"/>
+        <w:jc w:val="both"/>
+        <w:rPr>
+          <w:color w:val="000000"/>
+        </w:rPr>
+      </w:pPr>
+      <w:r>
+        <w:rPr>
+          <w:color w:val="000000"/>
+        </w:rPr>
+        <w:t xml:space="preserve">The Epicollect5 data is retrieved through the website’s REST API (by customising the generic URL 'https://five.epicollect.net/api/export/entries/{project_name}?per_page={number of entries}'), which serves the requested raw data in the form of a json file. The dataset of the ALPhA study conducted in Lagos has been collected through an extensive questionnaire frequently utilizing follow-up questions, which results in data points exhibiting over 150 attributes, far more than what is of interest to the web-application. Therefore, the attributes of interest have been defined in a csv file </w:t>
+      </w:r>
+      <w:r>
+        <w:rPr>
+          <w:color w:val="000000"/>
+        </w:rPr>
+        <w:t>based on</w:t>
+      </w:r>
+      <w:r>
+        <w:rPr>
+          <w:color w:val="000000"/>
+        </w:rPr>
+        <w:t xml:space="preserve"> which the ‘synchronizer’ filters the raw json data of the Epicollect5 API response. Besides unusable columns, entries without associated coordinates are also dropped, since the application only shows data in a </w:t>
+      </w:r>
+      <w:r>
+        <w:rPr>
+          <w:color w:val="000000"/>
+        </w:rPr>
+        <w:t>map view</w:t>
+      </w:r>
+      <w:r>
+        <w:rPr>
+          <w:color w:val="000000"/>
+        </w:rPr>
+        <w:t xml:space="preserve">. The dataset is then formatted into a </w:t>
+      </w:r>
+      <w:r>
+        <w:rPr>
+          <w:color w:val="000000"/>
+        </w:rPr>
+        <w:t>data frame</w:t>
+      </w:r>
+      <w:r>
+        <w:rPr>
+          <w:color w:val="000000"/>
+        </w:rPr>
+        <w:t xml:space="preserve"> using the </w:t>
+      </w:r>
+      <w:r>
+        <w:rPr>
+          <w:color w:val="000000"/>
+        </w:rPr>
+        <w:t>P</w:t>
+      </w:r>
+      <w:r>
+        <w:rPr>
+          <w:color w:val="000000"/>
+        </w:rPr>
+        <w:t>andas library</w:t>
+      </w:r>
+      <w:r>
+        <w:rPr>
+          <w:color w:val="000000"/>
+        </w:rPr>
+        <w:t xml:space="preserve">, indexing all entries with a unique </w:t>
+      </w:r>
+      <w:r>
+        <w:rPr>
+          <w:color w:val="000000"/>
+        </w:rPr>
+        <w:t>ID_EPC5</w:t>
+      </w:r>
+      <w:r>
+        <w:rPr>
+          <w:color w:val="000000"/>
+        </w:rPr>
+        <w:t xml:space="preserve"> index, </w:t>
+      </w:r>
+      <w:r>
+        <w:rPr>
+          <w:color w:val="000000"/>
+        </w:rPr>
+        <w:t>starting from 0 for the oldest entry</w:t>
+      </w:r>
+      <w:r>
+        <w:rPr>
+          <w:color w:val="000000"/>
+        </w:rPr>
+        <w:t xml:space="preserve">. </w:t>
+      </w:r>
+    </w:p>
+    <w:p>
+      <w:pPr>
+        <w:pStyle w:val="NormalWeb"/>
+        <w:spacing w:before="240" w:beforeAutospacing="0" w:after="240" w:afterAutospacing="0"/>
+        <w:ind w:left="360"/>
+        <w:jc w:val="both"/>
+      </w:pPr>
+      <w:r>
+        <w:rPr>
+          <w:color w:val="000000"/>
+        </w:rPr>
+        <w:t xml:space="preserve">The data pre-processing also requires a basic outlier rejection mechanism, since certain data points are heavily lacking accuracy, placing them far outside the bounds of Lagos and its surroundings. Those outliers are removed using a statistical approach by the means of the </w:t>
+      </w:r>
+      <w:r>
+        <w:rPr>
+          <w:color w:val="000000"/>
+        </w:rPr>
+        <w:t>SciPy</w:t>
+      </w:r>
+      <w:r>
+        <w:rPr>
+          <w:color w:val="000000"/>
+        </w:rPr>
+        <w:t xml:space="preserve"> library and the z score function for both latitude and longitude. </w:t>
+      </w:r>
+      <w:r>
+        <w:rPr>
+          <w:color w:val="000000"/>
+        </w:rPr>
+        <w:t>Finally, for valid entries (</w:t>
+      </w:r>
+      <w:r>
+        <w:rPr>
+          <w:color w:val="000000"/>
+        </w:rPr>
+        <w:t>e.g.,</w:t>
+      </w:r>
+      <w:r>
+        <w:rPr>
+          <w:color w:val="000000"/>
+        </w:rPr>
+        <w:t xml:space="preserve"> not rejected)</w:t>
+      </w:r>
+      <w:r>
+        <w:rPr>
+          <w:color w:val="000000"/>
+        </w:rPr>
+        <w:t xml:space="preserve"> a</w:t>
+      </w:r>
+      <w:r>
+        <w:rPr>
+          <w:color w:val="000000"/>
+        </w:rPr>
+        <w:t xml:space="preserve"> geometry column is added to the </w:t>
+      </w:r>
+      <w:r>
+        <w:rPr>
+          <w:color w:val="000000"/>
+        </w:rPr>
+        <w:t>data frame</w:t>
+      </w:r>
+      <w:r>
+        <w:rPr>
+          <w:color w:val="000000"/>
+        </w:rPr>
+        <w:t xml:space="preserve"> transforming it into a </w:t>
+      </w:r>
+      <w:r>
+        <w:rPr>
+          <w:color w:val="000000"/>
+        </w:rPr>
+        <w:t>geodata frame</w:t>
+      </w:r>
+      <w:r>
+        <w:rPr>
+          <w:color w:val="000000"/>
+        </w:rPr>
+        <w:t xml:space="preserve"> by the means of the </w:t>
+      </w:r>
+      <w:r>
+        <w:rPr>
+          <w:color w:val="000000"/>
+        </w:rPr>
+        <w:t>G</w:t>
+      </w:r>
+      <w:r>
+        <w:rPr>
+          <w:color w:val="000000"/>
+        </w:rPr>
+        <w:t xml:space="preserve">eopandas library. At this </w:t>
+      </w:r>
+      <w:r>
+        <w:rPr>
+          <w:color w:val="000000"/>
+        </w:rPr>
+        <w:t>stage,</w:t>
+      </w:r>
+      <w:r>
+        <w:rPr>
+          <w:color w:val="000000"/>
+        </w:rPr>
+        <w:t xml:space="preserve"> the resulting </w:t>
+      </w:r>
+      <w:r>
+        <w:rPr>
+          <w:color w:val="000000"/>
+        </w:rPr>
+        <w:t>geodata frame</w:t>
+      </w:r>
+      <w:r>
+        <w:rPr>
+          <w:color w:val="000000"/>
+        </w:rPr>
+        <w:t xml:space="preserve"> contains a geometry column that holds shapely geometry objects of type point that display the associated geodetic coordinates (</w:t>
+      </w:r>
+      <w:r>
+        <w:rPr>
+          <w:color w:val="000000"/>
+        </w:rPr>
+        <w:t xml:space="preserve">WSG </w:t>
+      </w:r>
+      <w:r>
+        <w:rPr>
+          <w:color w:val="000000"/>
+        </w:rPr>
+        <w:t>84) of each entry. For the application to be able to display these on a plane, they must be projected to cartesian coordinates (</w:t>
+      </w:r>
+      <w:r>
+        <w:rPr>
+          <w:color w:val="000000"/>
+        </w:rPr>
+        <w:t>generally Pseudo-Mercator</w:t>
+      </w:r>
+      <w:r>
+        <w:rPr>
+          <w:color w:val="000000"/>
+        </w:rPr>
+        <w:t xml:space="preserve"> EPSG=</w:t>
+      </w:r>
+      <w:r>
+        <w:rPr>
+          <w:color w:val="000000"/>
+        </w:rPr>
+        <w:t>3</w:t>
+      </w:r>
+      <w:r>
+        <w:rPr>
+          <w:color w:val="000000"/>
+        </w:rPr>
+        <w:t>857</w:t>
+      </w:r>
+      <w:r>
+        <w:rPr>
+          <w:color w:val="000000"/>
+        </w:rPr>
+        <w:t>)</w:t>
+      </w:r>
+      <w:r>
+        <w:rPr>
+          <w:color w:val="000000"/>
+        </w:rPr>
+        <w:t xml:space="preserve">, this coordinate reference system transformation is handled </w:t>
+      </w:r>
+      <w:r>
+        <w:rPr>
+          <w:color w:val="000000"/>
+        </w:rPr>
+        <w:t>in</w:t>
+      </w:r>
+      <w:r>
+        <w:rPr>
+          <w:color w:val="000000"/>
+        </w:rPr>
+        <w:t xml:space="preserve"> the mapping tool.</w:t>
+      </w:r>
+      <w:r>
+        <w:rPr>
+          <w:color w:val="000000"/>
+        </w:rPr>
+        <w:t xml:space="preserve"> The data pre-processing is finalised by indexing the </w:t>
+      </w:r>
+      <w:r>
+        <w:rPr>
+          <w:color w:val="000000"/>
+        </w:rPr>
+        <w:t>geodata frame</w:t>
+      </w:r>
+      <w:r>
+        <w:rPr>
+          <w:color w:val="000000"/>
+        </w:rPr>
+        <w:t>, starting from 0 for the oldest entry. This index does not replace the unique Epicollect</w:t>
+      </w:r>
+      <w:r>
+        <w:rPr>
+          <w:color w:val="000000"/>
+        </w:rPr>
+        <w:t>5</w:t>
+      </w:r>
+      <w:r>
+        <w:rPr>
+          <w:color w:val="000000"/>
+        </w:rPr>
+        <w:t xml:space="preserve"> index column (ID_EPC5), since it is needed to allow synchronization with the Epicollect</w:t>
+      </w:r>
+      <w:r>
+        <w:rPr>
+          <w:color w:val="000000"/>
+        </w:rPr>
+        <w:t>5</w:t>
+      </w:r>
+      <w:r>
+        <w:rPr>
+          <w:color w:val="000000"/>
+        </w:rPr>
+        <w:t xml:space="preserve"> dataset</w:t>
+      </w:r>
+      <w:r>
+        <w:rPr>
+          <w:color w:val="000000"/>
+        </w:rPr>
+        <w:t>, and thus, a comparison among total entries and valid entries can be performed</w:t>
+      </w:r>
+      <w:r>
+        <w:rPr>
+          <w:color w:val="000000"/>
+        </w:rPr>
+        <w:t xml:space="preserve">. Finally, the </w:t>
+      </w:r>
+      <w:r>
+        <w:rPr>
+          <w:color w:val="000000"/>
+        </w:rPr>
+        <w:t>S</w:t>
+      </w:r>
+      <w:r>
+        <w:rPr>
+          <w:color w:val="000000"/>
+        </w:rPr>
+        <w:t>QL</w:t>
+      </w:r>
+      <w:r>
+        <w:rPr>
+          <w:color w:val="000000"/>
+        </w:rPr>
+        <w:t>alchemy library is used to create a connection engine with the Postgre</w:t>
+      </w:r>
+      <w:r>
+        <w:rPr>
+          <w:color w:val="000000"/>
+        </w:rPr>
+        <w:t>SQL</w:t>
+      </w:r>
+      <w:r>
+        <w:rPr>
+          <w:color w:val="000000"/>
+        </w:rPr>
+        <w:t xml:space="preserve"> database, while the </w:t>
+      </w:r>
+      <w:r>
+        <w:rPr>
+          <w:color w:val="000000"/>
+        </w:rPr>
+        <w:t>G</w:t>
+      </w:r>
+      <w:r>
+        <w:rPr>
+          <w:color w:val="000000"/>
+        </w:rPr>
+        <w:t>eoalchemy2 library allows the geospatial data transfer to the database. </w:t>
+      </w:r>
+    </w:p>
+    <w:p>
+      <w:pPr>
+        <w:pStyle w:val="NormalWeb"/>
+        <w:spacing w:before="240" w:beforeAutospacing="0" w:after="240" w:afterAutospacing="0"/>
+        <w:ind w:left="360"/>
+        <w:jc w:val="both"/>
         <w:rPr>
           <w:color w:val="000000"/>
         </w:rPr>
@@ -4134,7 +4386,13 @@
         <w:rPr>
           <w:color w:val="000000"/>
         </w:rPr>
-        <w:t xml:space="preserve"> is dynamic and will therefore be read, </w:t>
+        <w:t xml:space="preserve"> and the comments data frame are</w:t>
+      </w:r>
+      <w:r>
+        <w:rPr>
+          <w:color w:val="000000"/>
+        </w:rPr>
+        <w:t xml:space="preserve"> dynamic and will therefore be read, </w:t>
       </w:r>
       <w:r>
         <w:rPr>
@@ -4147,12 +4405,6 @@
           <w:color w:val="000000"/>
         </w:rPr>
         <w:t xml:space="preserve"> and written into.</w:t>
-      </w:r>
-      <w:r>
-        <w:rPr>
-          <w:color w:val="000000"/>
-        </w:rPr>
-        <w:br/>
       </w:r>
     </w:p>
     <w:p>
@@ -4222,7 +4474,31 @@
         <w:rPr>
           <w:color w:val="000000"/>
         </w:rPr>
-        <w:t xml:space="preserve"> to python code. The HTTP requests concerning static HTML are still held and served by the webserver itself, even when it is WSGI-compliant, but it will forward the HTTP requests for dynamic sources to a WSGI-server, that runs the python application, which will also return an HTML, which can then be served to the client by the webserver just like a static HTML would be. The webserver is also holding and serving the CSS files, referenced by the HTML responses.</w:t>
+        <w:t xml:space="preserve"> to </w:t>
+      </w:r>
+      <w:r>
+        <w:rPr>
+          <w:color w:val="000000"/>
+        </w:rPr>
+        <w:t>Python</w:t>
+      </w:r>
+      <w:r>
+        <w:rPr>
+          <w:color w:val="000000"/>
+        </w:rPr>
+        <w:t xml:space="preserve"> code. The HTTP requests concerning static HTML are still held and served by the webserver itself, even when it is WSGI-compliant, but it will forward the HTTP requests for dynamic sources to a WSGI-server, that runs the </w:t>
+      </w:r>
+      <w:r>
+        <w:rPr>
+          <w:color w:val="000000"/>
+        </w:rPr>
+        <w:t>Python</w:t>
+      </w:r>
+      <w:r>
+        <w:rPr>
+          <w:color w:val="000000"/>
+        </w:rPr>
+        <w:t xml:space="preserve"> application, which will also return an HTML, which can then be served to the client by the webserver just like a static HTML would be. The webserver is also holding and serving the CSS files, referenced by the HTML responses.</w:t>
       </w:r>
     </w:p>
     <w:p>
@@ -4235,6 +4511,7 @@
         </w:rPr>
       </w:pPr>
       <w:r>
+        <w:lastRenderedPageBreak/>
         <w:br w:type="page"/>
       </w:r>
     </w:p>
@@ -4291,7 +4568,13 @@
         <w:rPr>
           <w:color w:val="000000"/>
         </w:rPr>
-        <w:t xml:space="preserve"> the python</w:t>
+        <w:t xml:space="preserve"> the </w:t>
+      </w:r>
+      <w:r>
+        <w:rPr>
+          <w:color w:val="000000"/>
+        </w:rPr>
+        <w:t>Python</w:t>
       </w:r>
       <w:r>
         <w:rPr>
@@ -4310,7 +4593,19 @@
         <w:rPr>
           <w:color w:val="000000"/>
         </w:rPr>
-        <w:t xml:space="preserve">by invoking a flask object that contains the web-application. The flask application object contains all the data about the app together with defined object functions governing the applications behaviour. These python functions are mapped to HTTP requests. Whenever Flask detects a match between the URL path provided and a defined function, the latter is </w:t>
+        <w:t xml:space="preserve">by invoking a flask object that contains the web-application. The flask application object contains all the data about the app together with defined object functions governing the applications behaviour. These </w:t>
+      </w:r>
+      <w:r>
+        <w:rPr>
+          <w:color w:val="000000"/>
+        </w:rPr>
+        <w:t>Python</w:t>
+      </w:r>
+      <w:r>
+        <w:rPr>
+          <w:color w:val="000000"/>
+        </w:rPr>
+        <w:t xml:space="preserve"> functions are mapped to HTTP requests. Whenever Flask detects a match between the URL path provided and a defined function, the latter is </w:t>
       </w:r>
       <w:r>
         <w:rPr>
@@ -5324,21 +5619,7 @@
         <w:rPr>
           <w:color w:val="000000"/>
         </w:rPr>
-        <w:t xml:space="preserve">Space that </w:t>
-      </w:r>
-      <w:proofErr w:type="gramStart"/>
-      <w:r>
-        <w:rPr>
-          <w:color w:val="000000"/>
-        </w:rPr>
-        <w:t>have</w:t>
-      </w:r>
-      <w:proofErr w:type="gramEnd"/>
-      <w:r>
-        <w:rPr>
-          <w:color w:val="000000"/>
-        </w:rPr>
-        <w:t xml:space="preserve"> not been used during Covid-19 lockdowns</w:t>
+        <w:t>Space that have not been used during Covid-19 lockdowns</w:t>
       </w:r>
     </w:p>
     <w:p>
@@ -5602,49 +5883,7 @@
         <w:rPr>
           <w:color w:val="000000"/>
         </w:rPr>
-        <w:t xml:space="preserve">The mapping function is called by the filtering tool and is responsible for providing a visualisation of all or a subset of the data points on a </w:t>
-      </w:r>
-      <w:proofErr w:type="spellStart"/>
-      <w:r>
-        <w:rPr>
-          <w:color w:val="000000"/>
-        </w:rPr>
-        <w:t>basemap</w:t>
-      </w:r>
-      <w:proofErr w:type="spellEnd"/>
-      <w:r>
-        <w:rPr>
-          <w:color w:val="000000"/>
-        </w:rPr>
-        <w:t xml:space="preserve">. The tool will mainly make use of the bokeh library which provides </w:t>
-      </w:r>
-      <w:proofErr w:type="spellStart"/>
-      <w:r>
-        <w:rPr>
-          <w:color w:val="000000"/>
-        </w:rPr>
-        <w:t>basemaps</w:t>
-      </w:r>
-      <w:proofErr w:type="spellEnd"/>
-      <w:r>
-        <w:rPr>
-          <w:color w:val="000000"/>
-        </w:rPr>
-        <w:t xml:space="preserve"> as </w:t>
-      </w:r>
-      <w:proofErr w:type="spellStart"/>
-      <w:r>
-        <w:rPr>
-          <w:color w:val="000000"/>
-        </w:rPr>
-        <w:t>bokeh_tiles</w:t>
-      </w:r>
-      <w:proofErr w:type="spellEnd"/>
-      <w:r>
-        <w:rPr>
-          <w:color w:val="000000"/>
-        </w:rPr>
-        <w:t xml:space="preserve"> and puts out an interactive Bokeh plotting figure.</w:t>
+        <w:t>The mapping function is called by the filtering tool and is responsible for providing a visualisation of all or a subset of the data points on a basemap. The tool will mainly make use of the bokeh library which provides basemaps as bokeh_tiles and puts out an interactive Bokeh plotting figure.</w:t>
       </w:r>
       <w:r>
         <w:rPr>
@@ -5740,21 +5979,7 @@
         <w:rPr>
           <w:color w:val="000000"/>
         </w:rPr>
-        <w:t xml:space="preserve"> bokeh plot of the cartesian coordinates on a </w:t>
-      </w:r>
-      <w:proofErr w:type="spellStart"/>
-      <w:r>
-        <w:rPr>
-          <w:color w:val="000000"/>
-        </w:rPr>
-        <w:t>basemap</w:t>
-      </w:r>
-      <w:proofErr w:type="spellEnd"/>
-      <w:r>
-        <w:rPr>
-          <w:color w:val="000000"/>
-        </w:rPr>
-        <w:t xml:space="preserve"> is passed as a variable, containing an array, to the template engine, which renders the base.html with the passed variable.</w:t>
+        <w:t xml:space="preserve"> bokeh plot of the cartesian coordinates on a basemap is passed as a variable, containing an array, to the template engine, which renders the base.html with the passed variable.</w:t>
       </w:r>
     </w:p>
     <w:p>
@@ -5954,7 +6179,31 @@
         <w:rPr>
           <w:color w:val="000000"/>
         </w:rPr>
-        <w:t xml:space="preserve"> python functions. The Jinja template engine renders the dynamic HTML pages using basic python concepts such as variables, loops and lists resulting in a customized HTML file.</w:t>
+        <w:t xml:space="preserve"> </w:t>
+      </w:r>
+      <w:r>
+        <w:rPr>
+          <w:color w:val="000000"/>
+        </w:rPr>
+        <w:t>Python</w:t>
+      </w:r>
+      <w:r>
+        <w:rPr>
+          <w:color w:val="000000"/>
+        </w:rPr>
+        <w:t xml:space="preserve"> functions. The Jinja template engine renders the dynamic HTML pages using basic </w:t>
+      </w:r>
+      <w:r>
+        <w:rPr>
+          <w:color w:val="000000"/>
+        </w:rPr>
+        <w:t>Python</w:t>
+      </w:r>
+      <w:r>
+        <w:rPr>
+          <w:color w:val="000000"/>
+        </w:rPr>
+        <w:t xml:space="preserve"> concepts such as variables, loops and lists resulting in a customized HTML file.</w:t>
       </w:r>
       <w:r>
         <w:rPr>
@@ -6213,21 +6462,7 @@
         <w:rPr>
           <w:color w:val="000000"/>
         </w:rPr>
-        <w:t xml:space="preserve">ontains several fields dedicated to display data point attributes such as photo, </w:t>
-      </w:r>
-      <w:proofErr w:type="gramStart"/>
-      <w:r>
-        <w:rPr>
-          <w:color w:val="000000"/>
-        </w:rPr>
-        <w:t>audio</w:t>
-      </w:r>
-      <w:proofErr w:type="gramEnd"/>
-      <w:r>
-        <w:rPr>
-          <w:color w:val="000000"/>
-        </w:rPr>
-        <w:t xml:space="preserve"> and text descriptions of the ALPhA </w:t>
+        <w:t xml:space="preserve">ontains several fields dedicated to display data point attributes such as photo, audio and text descriptions of the ALPhA </w:t>
       </w:r>
       <w:r>
         <w:rPr>
@@ -7680,7 +7915,27 @@
           <w:szCs w:val="24"/>
           <w:shd w:val="clear" w:color="auto" w:fill="FFFFFF"/>
         </w:rPr>
-        <w:t>Fullstackpython.com. 2021. </w:t>
+        <w:t>Fullstack</w:t>
+      </w:r>
+      <w:r>
+        <w:rPr>
+          <w:rFonts w:ascii="Times New Roman" w:hAnsi="Times New Roman" w:cs="Times New Roman"/>
+          <w:color w:val="000000"/>
+          <w:sz w:val="24"/>
+          <w:szCs w:val="24"/>
+          <w:shd w:val="clear" w:color="auto" w:fill="FFFFFF"/>
+        </w:rPr>
+        <w:t>Python</w:t>
+      </w:r>
+      <w:r>
+        <w:rPr>
+          <w:rFonts w:ascii="Times New Roman" w:hAnsi="Times New Roman" w:cs="Times New Roman"/>
+          <w:color w:val="000000"/>
+          <w:sz w:val="24"/>
+          <w:szCs w:val="24"/>
+          <w:shd w:val="clear" w:color="auto" w:fill="FFFFFF"/>
+        </w:rPr>
+        <w:t>.com. 2021. </w:t>
       </w:r>
       <w:r>
         <w:rPr>
@@ -7702,7 +7957,27 @@
           <w:szCs w:val="24"/>
           <w:shd w:val="clear" w:color="auto" w:fill="FFFFFF"/>
         </w:rPr>
-        <w:t>. [online] Available at: &lt;https://www.fullstackpython.com/wsgi-servers.html&gt; [Accessed 25 May 2021].</w:t>
+        <w:t>. [online] Available at: &lt;https://www.fullstack</w:t>
+      </w:r>
+      <w:r>
+        <w:rPr>
+          <w:rFonts w:ascii="Times New Roman" w:hAnsi="Times New Roman" w:cs="Times New Roman"/>
+          <w:color w:val="000000"/>
+          <w:sz w:val="24"/>
+          <w:szCs w:val="24"/>
+          <w:shd w:val="clear" w:color="auto" w:fill="FFFFFF"/>
+        </w:rPr>
+        <w:t>Python</w:t>
+      </w:r>
+      <w:r>
+        <w:rPr>
+          <w:rFonts w:ascii="Times New Roman" w:hAnsi="Times New Roman" w:cs="Times New Roman"/>
+          <w:color w:val="000000"/>
+          <w:sz w:val="24"/>
+          <w:szCs w:val="24"/>
+          <w:shd w:val="clear" w:color="auto" w:fill="FFFFFF"/>
+        </w:rPr>
+        <w:t>.com/wsgi-servers.html&gt; [Accessed 25 May 2021].</w:t>
       </w:r>
     </w:p>
     <w:p>
@@ -7839,21 +8114,12 @@
         <w:color w:val="AEAAAA" w:themeColor="background2" w:themeShade="BF"/>
       </w:rPr>
     </w:pPr>
-    <w:proofErr w:type="spellStart"/>
     <w:r>
       <w:rPr>
         <w:rFonts w:ascii="Times New Roman" w:hAnsi="Times New Roman" w:cs="Times New Roman"/>
         <w:color w:val="AEAAAA" w:themeColor="background2" w:themeShade="BF"/>
       </w:rPr>
-      <w:t>Politecnico</w:t>
-    </w:r>
-    <w:proofErr w:type="spellEnd"/>
-    <w:r>
-      <w:rPr>
-        <w:rFonts w:ascii="Times New Roman" w:hAnsi="Times New Roman" w:cs="Times New Roman"/>
-        <w:color w:val="AEAAAA" w:themeColor="background2" w:themeShade="BF"/>
-      </w:rPr>
-      <w:t xml:space="preserve"> di Milano – Software Engineering for Geoinformatics</w:t>
+      <w:t>Politecnico di Milano – Software Engineering for Geoinformatics</w:t>
     </w:r>
     <w:r>
       <w:rPr>

</xml_diff>

<commit_message>
Desing doc updated with functions
</commit_message>
<xml_diff>
--- a/Documentation/DesignDocument_TestPlan_V2.docx
+++ b/Documentation/DesignDocument_TestPlan_V2.docx
@@ -140,11 +140,19 @@
           <w:rFonts w:ascii="Times New Roman" w:hAnsi="Times New Roman"/>
         </w:rPr>
       </w:pPr>
-      <w:r>
-        <w:rPr>
-          <w:rFonts w:ascii="Times New Roman" w:hAnsi="Times New Roman"/>
-        </w:rPr>
-        <w:t>Politecnico di Milano – Software Engineering for Geoinformatics</w:t>
+      <w:proofErr w:type="spellStart"/>
+      <w:r>
+        <w:rPr>
+          <w:rFonts w:ascii="Times New Roman" w:hAnsi="Times New Roman"/>
+        </w:rPr>
+        <w:t>Politecnico</w:t>
+      </w:r>
+      <w:proofErr w:type="spellEnd"/>
+      <w:r>
+        <w:rPr>
+          <w:rFonts w:ascii="Times New Roman" w:hAnsi="Times New Roman"/>
+        </w:rPr>
+        <w:t xml:space="preserve"> di Milano – Software Engineering for Geoinformatics</w:t>
       </w:r>
       <w:r>
         <w:rPr>
@@ -397,17 +405,81 @@
           <w:b w:val="0"/>
           <w:bCs/>
         </w:rPr>
-        <w:t xml:space="preserve">M. Abd Alslam Mohammed Elkhalifa, M. Abdalla Eldouma Mohamed, </w:t>
-      </w:r>
+        <w:t xml:space="preserve">M. Abd </w:t>
+      </w:r>
+      <w:proofErr w:type="spellStart"/>
       <w:r>
         <w:rPr>
           <w:rFonts w:ascii="Times New Roman" w:hAnsi="Times New Roman"/>
           <w:b w:val="0"/>
           <w:bCs/>
         </w:rPr>
+        <w:t>Alslam</w:t>
+      </w:r>
+      <w:proofErr w:type="spellEnd"/>
+      <w:r>
+        <w:rPr>
+          <w:rFonts w:ascii="Times New Roman" w:hAnsi="Times New Roman"/>
+          <w:b w:val="0"/>
+          <w:bCs/>
+        </w:rPr>
+        <w:t xml:space="preserve"> Mohammed </w:t>
+      </w:r>
+      <w:proofErr w:type="spellStart"/>
+      <w:r>
+        <w:rPr>
+          <w:rFonts w:ascii="Times New Roman" w:hAnsi="Times New Roman"/>
+          <w:b w:val="0"/>
+          <w:bCs/>
+        </w:rPr>
+        <w:t>Elkhalifa</w:t>
+      </w:r>
+      <w:proofErr w:type="spellEnd"/>
+      <w:r>
+        <w:rPr>
+          <w:rFonts w:ascii="Times New Roman" w:hAnsi="Times New Roman"/>
+          <w:b w:val="0"/>
+          <w:bCs/>
+        </w:rPr>
+        <w:t xml:space="preserve">, M. Abdalla </w:t>
+      </w:r>
+      <w:proofErr w:type="spellStart"/>
+      <w:r>
+        <w:rPr>
+          <w:rFonts w:ascii="Times New Roman" w:hAnsi="Times New Roman"/>
+          <w:b w:val="0"/>
+          <w:bCs/>
+        </w:rPr>
+        <w:t>Eldouma</w:t>
+      </w:r>
+      <w:proofErr w:type="spellEnd"/>
+      <w:r>
+        <w:rPr>
+          <w:rFonts w:ascii="Times New Roman" w:hAnsi="Times New Roman"/>
+          <w:b w:val="0"/>
+          <w:bCs/>
+        </w:rPr>
+        <w:t xml:space="preserve"> Mohamed, </w:t>
+      </w:r>
+      <w:r>
+        <w:rPr>
+          <w:rFonts w:ascii="Times New Roman" w:hAnsi="Times New Roman"/>
+          <w:b w:val="0"/>
+          <w:bCs/>
+        </w:rPr>
         <w:br/>
-        <w:t>D. Aguirre, L. Dragun</w:t>
-      </w:r>
+        <w:t xml:space="preserve">D. Aguirre, L. </w:t>
+      </w:r>
+      <w:proofErr w:type="spellStart"/>
+      <w:r>
+        <w:rPr>
+          <w:rFonts w:ascii="Times New Roman" w:hAnsi="Times New Roman"/>
+          <w:b w:val="0"/>
+          <w:bCs/>
+        </w:rPr>
+        <w:t>Dragun</w:t>
+      </w:r>
+      <w:proofErr w:type="spellEnd"/>
     </w:p>
     <w:p>
       <w:pPr>
@@ -1416,7 +1488,63 @@
         <w:rPr>
           <w:color w:val="000000"/>
         </w:rPr>
-        <w:t xml:space="preserve"> (RASD) written by M. Abd Alslam Mohammed Elkhalifa, M. Abdalla Eldouma Mohamed, D. Aguirre and L. Dragun (2021).</w:t>
+        <w:t xml:space="preserve"> (RASD) written by M. Abd </w:t>
+      </w:r>
+      <w:proofErr w:type="spellStart"/>
+      <w:r>
+        <w:rPr>
+          <w:color w:val="000000"/>
+        </w:rPr>
+        <w:t>Alslam</w:t>
+      </w:r>
+      <w:proofErr w:type="spellEnd"/>
+      <w:r>
+        <w:rPr>
+          <w:color w:val="000000"/>
+        </w:rPr>
+        <w:t xml:space="preserve"> Mohammed </w:t>
+      </w:r>
+      <w:proofErr w:type="spellStart"/>
+      <w:r>
+        <w:rPr>
+          <w:color w:val="000000"/>
+        </w:rPr>
+        <w:t>Elkhalifa</w:t>
+      </w:r>
+      <w:proofErr w:type="spellEnd"/>
+      <w:r>
+        <w:rPr>
+          <w:color w:val="000000"/>
+        </w:rPr>
+        <w:t xml:space="preserve">, M. Abdalla </w:t>
+      </w:r>
+      <w:proofErr w:type="spellStart"/>
+      <w:r>
+        <w:rPr>
+          <w:color w:val="000000"/>
+        </w:rPr>
+        <w:t>Eldouma</w:t>
+      </w:r>
+      <w:proofErr w:type="spellEnd"/>
+      <w:r>
+        <w:rPr>
+          <w:color w:val="000000"/>
+        </w:rPr>
+        <w:t xml:space="preserve"> Mohamed, D. Aguirre and L. </w:t>
+      </w:r>
+      <w:proofErr w:type="spellStart"/>
+      <w:r>
+        <w:rPr>
+          <w:color w:val="000000"/>
+        </w:rPr>
+        <w:t>Dragun</w:t>
+      </w:r>
+      <w:proofErr w:type="spellEnd"/>
+      <w:r>
+        <w:rPr>
+          <w:color w:val="000000"/>
+        </w:rPr>
+        <w:t xml:space="preserve"> (2021).</w:t>
       </w:r>
     </w:p>
     <w:p>
@@ -2246,7 +2374,21 @@
         <w:rPr>
           <w:color w:val="000000"/>
         </w:rPr>
-        <w:t xml:space="preserve"> dataset is georeferenced, the PostGIS extension will be exploited to allow the handling of spatial data. PostgreSQL is both a DBMS and inherently contains a Database server with a local database on which the project’s data will be stored during development.</w:t>
+        <w:t xml:space="preserve"> dataset is georeferenced, the </w:t>
+      </w:r>
+      <w:proofErr w:type="spellStart"/>
+      <w:r>
+        <w:rPr>
+          <w:color w:val="000000"/>
+        </w:rPr>
+        <w:t>PostGIS</w:t>
+      </w:r>
+      <w:proofErr w:type="spellEnd"/>
+      <w:r>
+        <w:rPr>
+          <w:color w:val="000000"/>
+        </w:rPr>
+        <w:t xml:space="preserve"> extension will be exploited to allow the handling of spatial data. PostgreSQL is both a DBMS and inherently contains a Database server with a local database on which the project’s data will be stored during development.</w:t>
       </w:r>
     </w:p>
     <w:p>
@@ -2475,8 +2617,16 @@
         <w:rPr>
           <w:color w:val="000000"/>
         </w:rPr>
-        <w:t>{City}_ALPhA_Survey</w:t>
-      </w:r>
+        <w:t>{City}_</w:t>
+      </w:r>
+      <w:proofErr w:type="spellStart"/>
+      <w:r>
+        <w:rPr>
+          <w:color w:val="000000"/>
+        </w:rPr>
+        <w:t>ALPhA_Survey</w:t>
+      </w:r>
+      <w:proofErr w:type="spellEnd"/>
       <w:r>
         <w:rPr>
           <w:color w:val="000000"/>
@@ -2546,12 +2696,14 @@
         </w:rPr>
         <w:t>‘</w:t>
       </w:r>
+      <w:proofErr w:type="spellStart"/>
       <w:r>
         <w:rPr>
           <w:color w:val="000000"/>
         </w:rPr>
         <w:t>sys_table</w:t>
       </w:r>
+      <w:proofErr w:type="spellEnd"/>
       <w:r>
         <w:rPr>
           <w:color w:val="000000"/>
@@ -2602,6 +2754,19 @@
           <w:color w:val="000000"/>
         </w:rPr>
         <w:t xml:space="preserve"> to storing logged user’s comments on the web application (‘post’).</w:t>
+      </w:r>
+      <w:r>
+        <w:rPr>
+          <w:color w:val="000000"/>
+        </w:rPr>
+        <w:t xml:space="preserve"> </w:t>
+      </w:r>
+      <w:r>
+        <w:rPr>
+          <w:color w:val="000000"/>
+          <w:highlight w:val="yellow"/>
+        </w:rPr>
+        <w:t>##TODO ADD THE TABLE FOR CONTACT FUNCTION IF IT WORKS</w:t>
       </w:r>
     </w:p>
     <w:p>
@@ -4131,6 +4296,7 @@
         </w:rPr>
         <w:t xml:space="preserve"> by the means of the </w:t>
       </w:r>
+      <w:proofErr w:type="spellStart"/>
       <w:r>
         <w:rPr>
           <w:color w:val="000000"/>
@@ -4141,7 +4307,14 @@
         <w:rPr>
           <w:color w:val="000000"/>
         </w:rPr>
-        <w:t xml:space="preserve">eopandas library. At this </w:t>
+        <w:t>eopandas</w:t>
+      </w:r>
+      <w:proofErr w:type="spellEnd"/>
+      <w:r>
+        <w:rPr>
+          <w:color w:val="000000"/>
+        </w:rPr>
+        <w:t xml:space="preserve"> library. At this </w:t>
       </w:r>
       <w:r>
         <w:rPr>
@@ -4281,6 +4454,7 @@
         </w:rPr>
         <w:t xml:space="preserve">. Finally, the </w:t>
       </w:r>
+      <w:proofErr w:type="spellStart"/>
       <w:r>
         <w:rPr>
           <w:color w:val="000000"/>
@@ -4297,7 +4471,14 @@
         <w:rPr>
           <w:color w:val="000000"/>
         </w:rPr>
-        <w:t>alchemy library is used to create a connection engine with the Postgre</w:t>
+        <w:t>alchemy</w:t>
+      </w:r>
+      <w:proofErr w:type="spellEnd"/>
+      <w:r>
+        <w:rPr>
+          <w:color w:val="000000"/>
+        </w:rPr>
+        <w:t xml:space="preserve"> library is used to create a connection engine with the Postgre</w:t>
       </w:r>
       <w:r>
         <w:rPr>
@@ -4442,6 +4623,7 @@
         <w:pStyle w:val="NormalWeb"/>
         <w:spacing w:before="240" w:beforeAutospacing="0" w:after="240" w:afterAutospacing="0"/>
         <w:ind w:left="360"/>
+        <w:jc w:val="both"/>
         <w:rPr>
           <w:color w:val="000000"/>
         </w:rPr>
@@ -4511,7 +4693,6 @@
         </w:rPr>
       </w:pPr>
       <w:r>
-        <w:lastRenderedPageBreak/>
         <w:br w:type="page"/>
       </w:r>
     </w:p>
@@ -4551,6 +4732,10 @@
         <w:pStyle w:val="NormalWeb"/>
         <w:spacing w:before="240" w:beforeAutospacing="0" w:after="240" w:afterAutospacing="0"/>
         <w:ind w:left="360"/>
+        <w:jc w:val="both"/>
+        <w:rPr>
+          <w:color w:val="000000"/>
+        </w:rPr>
       </w:pPr>
       <w:r>
         <w:rPr>
@@ -4593,7 +4778,19 @@
         <w:rPr>
           <w:color w:val="000000"/>
         </w:rPr>
-        <w:t xml:space="preserve">by invoking a flask object that contains the web-application. The flask application object contains all the data about the app together with defined object functions governing the applications behaviour. These </w:t>
+        <w:t xml:space="preserve">by invoking a flask object that contains the web-application. The </w:t>
+      </w:r>
+      <w:r>
+        <w:rPr>
+          <w:color w:val="000000"/>
+        </w:rPr>
+        <w:t>F</w:t>
+      </w:r>
+      <w:r>
+        <w:rPr>
+          <w:color w:val="000000"/>
+        </w:rPr>
+        <w:t xml:space="preserve">lask application object contains all the data about the app together with defined object functions governing the applications behaviour. These </w:t>
       </w:r>
       <w:r>
         <w:rPr>
@@ -4624,7 +4821,19 @@
           <w:color w:val="000000"/>
         </w:rPr>
         <w:br/>
-        <w:t>To avoid having to manually define every possible data querying result as an HTML for countless functions (which would be the equivalent to a static HTML), flask provides a template engine. One HTML template is defined for every page of the web-application and is rendered by the Jinja template engine on HTTP request, by passing it the modified variables defined for that template</w:t>
+        <w:t xml:space="preserve">To avoid having to manually define every possible data querying result as an HTML for countless functions (which would be the equivalent to a static HTML), </w:t>
+      </w:r>
+      <w:r>
+        <w:rPr>
+          <w:color w:val="000000"/>
+        </w:rPr>
+        <w:t>F</w:t>
+      </w:r>
+      <w:r>
+        <w:rPr>
+          <w:color w:val="000000"/>
+        </w:rPr>
+        <w:t>lask provides a template engine. One HTML template is defined for every page of the web-application and is rendered by the Jinja template engine on HTTP request, by passing it the modified variables defined for that template</w:t>
       </w:r>
       <w:r>
         <w:rPr>
@@ -4657,16 +4866,16 @@
         <w:t>.</w:t>
       </w:r>
       <w:r>
-        <w:br/>
-      </w:r>
-      <w:r>
-        <w:rPr>
-          <w:color w:val="000000"/>
-        </w:rPr>
-        <w:t>The defined functions and their associated URL paths serve different purposes, which are further elaborated on in the following section. </w:t>
-      </w:r>
-      <w:r>
-        <w:br/>
+        <w:rPr>
+          <w:color w:val="000000"/>
+        </w:rPr>
+        <w:t xml:space="preserve"> </w:t>
+      </w:r>
+      <w:r>
+        <w:rPr>
+          <w:color w:val="000000"/>
+        </w:rPr>
+        <w:t>The defined functions and their associated URL paths serve different purposes, which are further elaborated on in the following section.</w:t>
       </w:r>
     </w:p>
     <w:p>
@@ -4689,7 +4898,23 @@
           <w:bCs/>
           <w:color w:val="000000"/>
         </w:rPr>
-        <w:t>REGISTRATION FUNCTION</w:t>
+        <w:t>REGIST</w:t>
+      </w:r>
+      <w:r>
+        <w:rPr>
+          <w:b/>
+          <w:bCs/>
+          <w:color w:val="000000"/>
+        </w:rPr>
+        <w:t>ER</w:t>
+      </w:r>
+      <w:r>
+        <w:rPr>
+          <w:b/>
+          <w:bCs/>
+          <w:color w:val="000000"/>
+        </w:rPr>
+        <w:t xml:space="preserve"> FUNCTION</w:t>
       </w:r>
     </w:p>
     <w:p>
@@ -4697,15 +4922,16 @@
         <w:pStyle w:val="NormalWeb"/>
         <w:spacing w:before="240" w:beforeAutospacing="0" w:after="240" w:afterAutospacing="0"/>
         <w:ind w:left="425"/>
-        <w:rPr>
-          <w:color w:val="000000"/>
-        </w:rPr>
-      </w:pPr>
-      <w:r>
-        <w:rPr>
-          <w:color w:val="000000"/>
-        </w:rPr>
-        <w:t>The function must answer to two</w:t>
+        <w:jc w:val="both"/>
+        <w:rPr>
+          <w:color w:val="000000"/>
+        </w:rPr>
+      </w:pPr>
+      <w:r>
+        <w:rPr>
+          <w:color w:val="000000"/>
+        </w:rPr>
+        <w:t>The function must answer to</w:t>
       </w:r>
       <w:r>
         <w:rPr>
@@ -4729,13 +4955,73 @@
         <w:rPr>
           <w:color w:val="000000"/>
         </w:rPr>
-        <w:t xml:space="preserve"> The user is prompted for information input (username, password, email)</w:t>
-      </w:r>
-      <w:r>
-        <w:rPr>
-          <w:color w:val="000000"/>
-        </w:rPr>
-        <w:t xml:space="preserve"> an the registration.html page</w:t>
+        <w:t xml:space="preserve"> The user is prompted for information input (username, email</w:t>
+      </w:r>
+      <w:r>
+        <w:rPr>
+          <w:color w:val="000000"/>
+        </w:rPr>
+        <w:t>, age,</w:t>
+      </w:r>
+      <w:r>
+        <w:rPr>
+          <w:color w:val="000000"/>
+        </w:rPr>
+        <w:t xml:space="preserve"> </w:t>
+      </w:r>
+      <w:r>
+        <w:rPr>
+          <w:color w:val="000000"/>
+        </w:rPr>
+        <w:t>password</w:t>
+      </w:r>
+      <w:r>
+        <w:rPr>
+          <w:color w:val="000000"/>
+        </w:rPr>
+        <w:t>)</w:t>
+      </w:r>
+      <w:r>
+        <w:rPr>
+          <w:color w:val="000000"/>
+        </w:rPr>
+        <w:t xml:space="preserve"> a</w:t>
+      </w:r>
+      <w:r>
+        <w:rPr>
+          <w:color w:val="000000"/>
+        </w:rPr>
+        <w:t>t</w:t>
+      </w:r>
+      <w:r>
+        <w:rPr>
+          <w:color w:val="000000"/>
+        </w:rPr>
+        <w:t xml:space="preserve"> the </w:t>
+      </w:r>
+      <w:r>
+        <w:rPr>
+          <w:color w:val="000000"/>
+        </w:rPr>
+        <w:t>‘</w:t>
+      </w:r>
+      <w:r>
+        <w:rPr>
+          <w:color w:val="000000"/>
+        </w:rPr>
+        <w:t>registration.html</w:t>
+      </w:r>
+      <w:r>
+        <w:rPr>
+          <w:color w:val="000000"/>
+        </w:rPr>
+        <w:t>’</w:t>
+      </w:r>
+      <w:r>
+        <w:rPr>
+          <w:color w:val="000000"/>
+        </w:rPr>
+        <w:t xml:space="preserve"> page</w:t>
       </w:r>
       <w:r>
         <w:rPr>
@@ -4807,13 +5093,31 @@
         <w:rPr>
           <w:color w:val="000000"/>
         </w:rPr>
+        <w:t xml:space="preserve"> and username</w:t>
+      </w:r>
+      <w:r>
+        <w:rPr>
+          <w:color w:val="000000"/>
+        </w:rPr>
         <w:t xml:space="preserve">. If it finds </w:t>
       </w:r>
       <w:r>
         <w:rPr>
           <w:color w:val="000000"/>
         </w:rPr>
-        <w:t>a match, it returns an error message, if it does not it</w:t>
+        <w:t>a match</w:t>
+      </w:r>
+      <w:r>
+        <w:rPr>
+          <w:color w:val="000000"/>
+        </w:rPr>
+        <w:t xml:space="preserve"> on either</w:t>
+      </w:r>
+      <w:r>
+        <w:rPr>
+          <w:color w:val="000000"/>
+        </w:rPr>
+        <w:t>, it returns an error message, if it does not it</w:t>
       </w:r>
       <w:r>
         <w:rPr>
@@ -4855,13 +5159,43 @@
         <w:rPr>
           <w:color w:val="000000"/>
         </w:rPr>
-        <w:t xml:space="preserve"> of the database and redirects the user to the login.html page.</w:t>
+        <w:t xml:space="preserve"> of the database and redirects the user to the </w:t>
+      </w:r>
+      <w:r>
+        <w:rPr>
+          <w:color w:val="000000"/>
+        </w:rPr>
+        <w:t>‘</w:t>
+      </w:r>
+      <w:r>
+        <w:rPr>
+          <w:color w:val="000000"/>
+        </w:rPr>
+        <w:t>login.html</w:t>
+      </w:r>
+      <w:r>
+        <w:rPr>
+          <w:color w:val="000000"/>
+        </w:rPr>
+        <w:t>’</w:t>
+      </w:r>
+      <w:r>
+        <w:rPr>
+          <w:color w:val="000000"/>
+        </w:rPr>
+        <w:t xml:space="preserve"> page.</w:t>
       </w:r>
       <w:r>
         <w:rPr>
           <w:color w:val="000000"/>
         </w:rPr>
         <w:t xml:space="preserve"> </w:t>
+      </w:r>
+      <w:r>
+        <w:rPr>
+          <w:color w:val="000000"/>
+        </w:rPr>
+        <w:t>The function also checks for missing information, displaying a message to inform the user to complete the missing input, as all the prompted spaces are needed for registration.</w:t>
       </w:r>
     </w:p>
     <w:p>
@@ -4891,6 +5225,7 @@
         <w:pStyle w:val="NormalWeb"/>
         <w:spacing w:before="240" w:beforeAutospacing="0" w:after="240" w:afterAutospacing="0"/>
         <w:ind w:left="425"/>
+        <w:jc w:val="both"/>
         <w:rPr>
           <w:color w:val="000000"/>
         </w:rPr>
@@ -4971,7 +5306,31 @@
         <w:rPr>
           <w:color w:val="000000"/>
         </w:rPr>
-        <w:t xml:space="preserve"> that returns the login.html page</w:t>
+        <w:t xml:space="preserve"> that returns the </w:t>
+      </w:r>
+      <w:r>
+        <w:rPr>
+          <w:color w:val="000000"/>
+        </w:rPr>
+        <w:t>‘</w:t>
+      </w:r>
+      <w:r>
+        <w:rPr>
+          <w:color w:val="000000"/>
+        </w:rPr>
+        <w:t>login.html</w:t>
+      </w:r>
+      <w:r>
+        <w:rPr>
+          <w:color w:val="000000"/>
+        </w:rPr>
+        <w:t>’</w:t>
+      </w:r>
+      <w:r>
+        <w:rPr>
+          <w:color w:val="000000"/>
+        </w:rPr>
+        <w:t xml:space="preserve"> page</w:t>
       </w:r>
       <w:r>
         <w:rPr>
@@ -5061,19 +5420,43 @@
         <w:rPr>
           <w:color w:val="000000"/>
         </w:rPr>
-        <w:t>base.html page (which the user is thus redirected to)</w:t>
-      </w:r>
-      <w:r>
-        <w:rPr>
-          <w:color w:val="000000"/>
-        </w:rPr>
-        <w:t>. If it does not find a match, it returns an error message.</w:t>
+        <w:t>'Map_home.html'</w:t>
       </w:r>
       <w:r>
         <w:rPr>
           <w:color w:val="000000"/>
         </w:rPr>
         <w:t xml:space="preserve"> </w:t>
+      </w:r>
+      <w:r>
+        <w:rPr>
+          <w:color w:val="000000"/>
+        </w:rPr>
+        <w:t>page (which the user is thus redirected to)</w:t>
+      </w:r>
+      <w:r>
+        <w:rPr>
+          <w:color w:val="000000"/>
+        </w:rPr>
+        <w:t>. If it does not find a match, it returns an error message</w:t>
+      </w:r>
+      <w:r>
+        <w:rPr>
+          <w:color w:val="000000"/>
+        </w:rPr>
+        <w:t xml:space="preserve"> and prompts the user for the login information again</w:t>
+      </w:r>
+      <w:r>
+        <w:rPr>
+          <w:color w:val="000000"/>
+        </w:rPr>
+        <w:t>.</w:t>
+      </w:r>
+      <w:r>
+        <w:rPr>
+          <w:color w:val="000000"/>
+        </w:rPr>
+        <w:t xml:space="preserve"> Once logged in, a session functions allows the display of the options reserved for users that are already logged in.</w:t>
       </w:r>
     </w:p>
     <w:p>
@@ -5103,6 +5486,7 @@
         <w:pStyle w:val="NormalWeb"/>
         <w:spacing w:before="240" w:beforeAutospacing="0" w:after="240" w:afterAutospacing="0"/>
         <w:ind w:left="425"/>
+        <w:jc w:val="both"/>
         <w:rPr>
           <w:color w:val="000000"/>
         </w:rPr>
@@ -5135,7 +5519,550 @@
         <w:rPr>
           <w:color w:val="000000"/>
         </w:rPr>
-        <w:t xml:space="preserve"> start page “start.html”.</w:t>
+        <w:t xml:space="preserve"> </w:t>
+      </w:r>
+      <w:r>
+        <w:rPr>
+          <w:color w:val="000000"/>
+        </w:rPr>
+        <w:t>main</w:t>
+      </w:r>
+      <w:r>
+        <w:rPr>
+          <w:color w:val="000000"/>
+        </w:rPr>
+        <w:t xml:space="preserve"> page </w:t>
+      </w:r>
+      <w:r>
+        <w:rPr>
+          <w:color w:val="000000"/>
+        </w:rPr>
+        <w:t>‘Map_home.html’</w:t>
+      </w:r>
+      <w:r>
+        <w:rPr>
+          <w:color w:val="000000"/>
+        </w:rPr>
+        <w:t>.</w:t>
+      </w:r>
+    </w:p>
+    <w:p>
+      <w:pPr>
+        <w:pStyle w:val="NormalWeb"/>
+        <w:numPr>
+          <w:ilvl w:val="2"/>
+          <w:numId w:val="18"/>
+        </w:numPr>
+        <w:spacing w:before="240" w:beforeAutospacing="0" w:after="240" w:afterAutospacing="0"/>
+        <w:rPr>
+          <w:b/>
+          <w:bCs/>
+        </w:rPr>
+      </w:pPr>
+      <w:r>
+        <w:rPr>
+          <w:b/>
+          <w:bCs/>
+        </w:rPr>
+        <w:t>COMMENT FUNCTION</w:t>
+      </w:r>
+    </w:p>
+    <w:p>
+      <w:pPr>
+        <w:pStyle w:val="NormalWeb"/>
+        <w:spacing w:before="240" w:beforeAutospacing="0" w:after="240" w:afterAutospacing="0"/>
+        <w:ind w:left="425"/>
+        <w:jc w:val="both"/>
+        <w:rPr>
+          <w:color w:val="000000"/>
+        </w:rPr>
+      </w:pPr>
+      <w:r>
+        <w:rPr>
+          <w:color w:val="000000"/>
+        </w:rPr>
+        <w:t>Th</w:t>
+      </w:r>
+      <w:r>
+        <w:rPr>
+          <w:color w:val="000000"/>
+        </w:rPr>
+        <w:t>e</w:t>
+      </w:r>
+      <w:r>
+        <w:rPr>
+          <w:color w:val="000000"/>
+        </w:rPr>
+        <w:t xml:space="preserve"> </w:t>
+      </w:r>
+      <w:r>
+        <w:rPr>
+          <w:color w:val="000000"/>
+        </w:rPr>
+        <w:t xml:space="preserve">comment </w:t>
+      </w:r>
+      <w:r>
+        <w:rPr>
+          <w:color w:val="000000"/>
+        </w:rPr>
+        <w:t xml:space="preserve">function </w:t>
+      </w:r>
+      <w:r>
+        <w:rPr>
+          <w:color w:val="000000"/>
+        </w:rPr>
+        <w:t>must answer to</w:t>
+      </w:r>
+      <w:r>
+        <w:rPr>
+          <w:color w:val="000000"/>
+        </w:rPr>
+        <w:t xml:space="preserve"> both get and post</w:t>
+      </w:r>
+      <w:r>
+        <w:rPr>
+          <w:color w:val="000000"/>
+        </w:rPr>
+        <w:t xml:space="preserve"> HTTP requests</w:t>
+      </w:r>
+      <w:r>
+        <w:rPr>
+          <w:color w:val="000000"/>
+        </w:rPr>
+        <w:t xml:space="preserve">. </w:t>
+      </w:r>
+      <w:r>
+        <w:rPr>
+          <w:color w:val="000000"/>
+        </w:rPr>
+        <w:t xml:space="preserve">For post request, the functions verifies if the user is logged in, in case it is not, the user is shown an error message and is redirected to the </w:t>
+      </w:r>
+      <w:r>
+        <w:rPr>
+          <w:color w:val="000000"/>
+        </w:rPr>
+        <w:t>‘login.html’ page</w:t>
+      </w:r>
+      <w:r>
+        <w:rPr>
+          <w:color w:val="000000"/>
+        </w:rPr>
+        <w:t>. If the session is active, t</w:t>
+      </w:r>
+      <w:r>
+        <w:rPr>
+          <w:color w:val="000000"/>
+        </w:rPr>
+        <w:t xml:space="preserve">he user is prompted for </w:t>
+      </w:r>
+      <w:r>
+        <w:rPr>
+          <w:color w:val="000000"/>
+        </w:rPr>
+        <w:t>the comment content</w:t>
+      </w:r>
+      <w:r>
+        <w:rPr>
+          <w:color w:val="000000"/>
+        </w:rPr>
+        <w:t xml:space="preserve"> at the ‘</w:t>
+      </w:r>
+      <w:r>
+        <w:rPr>
+          <w:color w:val="000000"/>
+        </w:rPr>
+        <w:t>show_coment</w:t>
+      </w:r>
+      <w:r>
+        <w:rPr>
+          <w:color w:val="000000"/>
+        </w:rPr>
+        <w:t>.html’ page, that is invoked by the HTTP get request</w:t>
+      </w:r>
+      <w:r>
+        <w:rPr>
+          <w:color w:val="000000"/>
+        </w:rPr>
+        <w:t xml:space="preserve">, showing </w:t>
+      </w:r>
+      <w:r>
+        <w:rPr>
+          <w:color w:val="000000"/>
+        </w:rPr>
+        <w:t>all</w:t>
+      </w:r>
+      <w:r>
+        <w:rPr>
+          <w:color w:val="000000"/>
+        </w:rPr>
+        <w:t xml:space="preserve"> the comments stored in the database</w:t>
+      </w:r>
+      <w:r>
+        <w:rPr>
+          <w:color w:val="000000"/>
+        </w:rPr>
+        <w:t xml:space="preserve">. The user input is passed to the </w:t>
+      </w:r>
+      <w:r>
+        <w:rPr>
+          <w:color w:val="000000"/>
+        </w:rPr>
+        <w:t>comment</w:t>
+      </w:r>
+      <w:r>
+        <w:rPr>
+          <w:color w:val="000000"/>
+        </w:rPr>
+        <w:t xml:space="preserve"> function </w:t>
+      </w:r>
+      <w:r>
+        <w:rPr>
+          <w:color w:val="000000"/>
+        </w:rPr>
+        <w:t xml:space="preserve">along with its </w:t>
+      </w:r>
+      <w:r>
+        <w:rPr>
+          <w:color w:val="000000"/>
+        </w:rPr>
+        <w:lastRenderedPageBreak/>
+        <w:t xml:space="preserve">user id </w:t>
+      </w:r>
+      <w:r>
+        <w:rPr>
+          <w:color w:val="000000"/>
+        </w:rPr>
+        <w:t xml:space="preserve">as arguments, the function </w:t>
+      </w:r>
+      <w:r>
+        <w:rPr>
+          <w:color w:val="000000"/>
+        </w:rPr>
+        <w:t xml:space="preserve">checks </w:t>
+      </w:r>
+      <w:r>
+        <w:rPr>
+          <w:color w:val="000000"/>
+        </w:rPr>
+        <w:t>for missing</w:t>
+      </w:r>
+      <w:r>
+        <w:rPr>
+          <w:color w:val="000000"/>
+        </w:rPr>
+        <w:t xml:space="preserve"> input </w:t>
+      </w:r>
+      <w:r>
+        <w:rPr>
+          <w:color w:val="000000"/>
+        </w:rPr>
+        <w:t>(e.g., the comment content)</w:t>
+      </w:r>
+      <w:r>
+        <w:rPr>
+          <w:color w:val="000000"/>
+        </w:rPr>
+        <w:t xml:space="preserve">, displaying a message to inform the user to complete </w:t>
+      </w:r>
+      <w:r>
+        <w:rPr>
+          <w:color w:val="000000"/>
+        </w:rPr>
+        <w:t xml:space="preserve">it. </w:t>
+      </w:r>
+    </w:p>
+    <w:p>
+      <w:pPr>
+        <w:pStyle w:val="NormalWeb"/>
+        <w:numPr>
+          <w:ilvl w:val="2"/>
+          <w:numId w:val="18"/>
+        </w:numPr>
+        <w:spacing w:before="240" w:beforeAutospacing="0" w:after="240" w:afterAutospacing="0"/>
+        <w:rPr>
+          <w:b/>
+          <w:bCs/>
+        </w:rPr>
+      </w:pPr>
+      <w:r>
+        <w:rPr>
+          <w:b/>
+          <w:bCs/>
+        </w:rPr>
+        <w:t xml:space="preserve">UPDATE </w:t>
+      </w:r>
+      <w:r>
+        <w:rPr>
+          <w:b/>
+          <w:bCs/>
+        </w:rPr>
+        <w:t>COMMENT FUNCTION</w:t>
+      </w:r>
+    </w:p>
+    <w:p>
+      <w:pPr>
+        <w:pStyle w:val="NormalWeb"/>
+        <w:spacing w:before="240" w:beforeAutospacing="0" w:after="240" w:afterAutospacing="0"/>
+        <w:ind w:left="425"/>
+        <w:jc w:val="both"/>
+        <w:rPr>
+          <w:color w:val="000000"/>
+        </w:rPr>
+      </w:pPr>
+      <w:r>
+        <w:rPr>
+          <w:color w:val="000000"/>
+        </w:rPr>
+        <w:t>Th</w:t>
+      </w:r>
+      <w:r>
+        <w:rPr>
+          <w:color w:val="000000"/>
+        </w:rPr>
+        <w:t>e</w:t>
+      </w:r>
+      <w:r>
+        <w:rPr>
+          <w:color w:val="000000"/>
+        </w:rPr>
+        <w:t xml:space="preserve"> </w:t>
+      </w:r>
+      <w:r>
+        <w:rPr>
+          <w:color w:val="000000"/>
+        </w:rPr>
+        <w:t xml:space="preserve">comment </w:t>
+      </w:r>
+      <w:r>
+        <w:rPr>
+          <w:color w:val="000000"/>
+        </w:rPr>
+        <w:t xml:space="preserve">update or edit </w:t>
+      </w:r>
+      <w:r>
+        <w:rPr>
+          <w:color w:val="000000"/>
+        </w:rPr>
+        <w:t>function must answer to</w:t>
+      </w:r>
+      <w:r>
+        <w:rPr>
+          <w:color w:val="000000"/>
+        </w:rPr>
+        <w:t xml:space="preserve"> both get and post</w:t>
+      </w:r>
+      <w:r>
+        <w:rPr>
+          <w:color w:val="000000"/>
+        </w:rPr>
+        <w:t xml:space="preserve"> HTTP requests</w:t>
+      </w:r>
+      <w:r>
+        <w:rPr>
+          <w:color w:val="000000"/>
+        </w:rPr>
+        <w:t>. For post request, the functions verifies if the user is logged in, in case it is not, the user is shown an error message and is redirected to the ‘login.html’ page. If the session is active</w:t>
+      </w:r>
+      <w:r>
+        <w:rPr>
+          <w:color w:val="000000"/>
+        </w:rPr>
+        <w:t xml:space="preserve"> and</w:t>
+      </w:r>
+      <w:r>
+        <w:rPr>
+          <w:color w:val="000000"/>
+        </w:rPr>
+        <w:t xml:space="preserve"> the user is </w:t>
+      </w:r>
+      <w:r>
+        <w:rPr>
+          <w:color w:val="000000"/>
+        </w:rPr>
+        <w:t xml:space="preserve">the author of the post the edit button option shall appear along with the </w:t>
+      </w:r>
+      <w:r>
+        <w:rPr>
+          <w:color w:val="000000"/>
+        </w:rPr>
+        <w:t xml:space="preserve">comment content at the ‘show_coment.html’ page, that is invoked by the HTTP get request, showing </w:t>
+      </w:r>
+      <w:r>
+        <w:rPr>
+          <w:color w:val="000000"/>
+        </w:rPr>
+        <w:t>all</w:t>
+      </w:r>
+      <w:r>
+        <w:rPr>
+          <w:color w:val="000000"/>
+        </w:rPr>
+        <w:t xml:space="preserve"> the comments stored in the database. The user input </w:t>
+      </w:r>
+      <w:r>
+        <w:rPr>
+          <w:color w:val="000000"/>
+        </w:rPr>
+        <w:t>retrieves the content of the selected post and is editable with the same constraints as the comment function</w:t>
+      </w:r>
+      <w:r>
+        <w:rPr>
+          <w:color w:val="000000"/>
+        </w:rPr>
+        <w:t xml:space="preserve">. </w:t>
+      </w:r>
+    </w:p>
+    <w:p>
+      <w:pPr>
+        <w:pStyle w:val="NormalWeb"/>
+        <w:numPr>
+          <w:ilvl w:val="2"/>
+          <w:numId w:val="18"/>
+        </w:numPr>
+        <w:spacing w:before="240" w:beforeAutospacing="0" w:after="240" w:afterAutospacing="0"/>
+        <w:rPr>
+          <w:b/>
+          <w:bCs/>
+        </w:rPr>
+      </w:pPr>
+      <w:r>
+        <w:rPr>
+          <w:b/>
+          <w:bCs/>
+        </w:rPr>
+        <w:t>DELETE</w:t>
+      </w:r>
+      <w:r>
+        <w:rPr>
+          <w:b/>
+          <w:bCs/>
+        </w:rPr>
+        <w:t xml:space="preserve"> COMMENT FUNCTION</w:t>
+      </w:r>
+    </w:p>
+    <w:p>
+      <w:pPr>
+        <w:pStyle w:val="NormalWeb"/>
+        <w:spacing w:before="240" w:beforeAutospacing="0" w:after="240" w:afterAutospacing="0"/>
+        <w:ind w:left="425"/>
+        <w:jc w:val="both"/>
+        <w:rPr>
+          <w:color w:val="000000"/>
+        </w:rPr>
+      </w:pPr>
+      <w:r>
+        <w:rPr>
+          <w:color w:val="000000"/>
+        </w:rPr>
+        <w:t>Th</w:t>
+      </w:r>
+      <w:r>
+        <w:rPr>
+          <w:color w:val="000000"/>
+        </w:rPr>
+        <w:t>e</w:t>
+      </w:r>
+      <w:r>
+        <w:rPr>
+          <w:color w:val="000000"/>
+        </w:rPr>
+        <w:t xml:space="preserve"> </w:t>
+      </w:r>
+      <w:r>
+        <w:rPr>
+          <w:color w:val="000000"/>
+        </w:rPr>
+        <w:t xml:space="preserve">comment update or edit </w:t>
+      </w:r>
+      <w:r>
+        <w:rPr>
+          <w:color w:val="000000"/>
+        </w:rPr>
+        <w:t>function must answer to</w:t>
+      </w:r>
+      <w:r>
+        <w:rPr>
+          <w:color w:val="000000"/>
+        </w:rPr>
+        <w:t xml:space="preserve"> post</w:t>
+      </w:r>
+      <w:r>
+        <w:rPr>
+          <w:color w:val="000000"/>
+        </w:rPr>
+        <w:t xml:space="preserve"> HTTP requests</w:t>
+      </w:r>
+      <w:r>
+        <w:rPr>
+          <w:color w:val="000000"/>
+        </w:rPr>
+        <w:t xml:space="preserve">. </w:t>
+      </w:r>
+      <w:r>
+        <w:rPr>
+          <w:color w:val="000000"/>
+        </w:rPr>
+        <w:t>T</w:t>
+      </w:r>
+      <w:r>
+        <w:rPr>
+          <w:color w:val="000000"/>
+        </w:rPr>
+        <w:t xml:space="preserve">he function </w:t>
+      </w:r>
+      <w:r>
+        <w:rPr>
+          <w:color w:val="000000"/>
+        </w:rPr>
+        <w:t xml:space="preserve">doesn’t </w:t>
+      </w:r>
+      <w:r>
+        <w:rPr>
+          <w:color w:val="000000"/>
+        </w:rPr>
+        <w:t>verify</w:t>
+      </w:r>
+      <w:r>
+        <w:rPr>
+          <w:color w:val="000000"/>
+        </w:rPr>
+        <w:t xml:space="preserve"> if the user is logged in, </w:t>
+      </w:r>
+      <w:r>
+        <w:rPr>
+          <w:color w:val="000000"/>
+        </w:rPr>
+        <w:t>as the delete option button just appears for logged in users and for their own posts.</w:t>
+      </w:r>
+      <w:r>
+        <w:rPr>
+          <w:color w:val="000000"/>
+        </w:rPr>
+        <w:t xml:space="preserve"> </w:t>
+      </w:r>
+      <w:r>
+        <w:rPr>
+          <w:color w:val="000000"/>
+        </w:rPr>
+        <w:t>If called, the function deletes the referred post from the data base and redirects the user to</w:t>
+      </w:r>
+      <w:r>
+        <w:rPr>
+          <w:color w:val="000000"/>
+        </w:rPr>
+        <w:t xml:space="preserve"> the comment content at the ‘show_coment.html’ page</w:t>
+      </w:r>
+      <w:r>
+        <w:rPr>
+          <w:color w:val="000000"/>
+        </w:rPr>
+        <w:t>.</w:t>
+      </w:r>
+      <w:r>
+        <w:rPr>
+          <w:color w:val="000000"/>
+        </w:rPr>
+        <w:t xml:space="preserve"> </w:t>
       </w:r>
     </w:p>
     <w:p>
@@ -5165,8 +6092,18 @@
           <w:rFonts w:ascii="Times New Roman" w:hAnsi="Times New Roman" w:cs="Times New Roman"/>
           <w:sz w:val="24"/>
           <w:szCs w:val="24"/>
-        </w:rPr>
-      </w:pPr>
+          <w:highlight w:val="yellow"/>
+        </w:rPr>
+      </w:pPr>
+      <w:r>
+        <w:rPr>
+          <w:rFonts w:ascii="Times New Roman" w:hAnsi="Times New Roman" w:cs="Times New Roman"/>
+          <w:sz w:val="24"/>
+          <w:szCs w:val="24"/>
+          <w:highlight w:val="yellow"/>
+        </w:rPr>
+        <w:t>##TODO ADD THE CONTACT FUNCTION IN CASE IT WORKS</w:t>
+      </w:r>
     </w:p>
     <w:p>
       <w:pPr>
@@ -5177,26 +6114,15 @@
           <w:szCs w:val="24"/>
         </w:rPr>
       </w:pPr>
-    </w:p>
-    <w:p>
-      <w:pPr>
-        <w:spacing w:line="240" w:lineRule="auto"/>
+      <w:r>
         <w:rPr>
           <w:rFonts w:ascii="Times New Roman" w:hAnsi="Times New Roman" w:cs="Times New Roman"/>
           <w:sz w:val="24"/>
           <w:szCs w:val="24"/>
-        </w:rPr>
-      </w:pPr>
-    </w:p>
-    <w:p>
-      <w:pPr>
-        <w:spacing w:line="240" w:lineRule="auto"/>
-        <w:rPr>
-          <w:rFonts w:ascii="Times New Roman" w:hAnsi="Times New Roman" w:cs="Times New Roman"/>
-          <w:sz w:val="24"/>
-          <w:szCs w:val="24"/>
-        </w:rPr>
-      </w:pPr>
+          <w:highlight w:val="yellow"/>
+        </w:rPr>
+        <w:t>##TODO ADJUST FILTERING AND MAPPING TOOL TO CURRENT STATUS</w:t>
+      </w:r>
     </w:p>
     <w:p>
       <w:pPr>
@@ -5227,7 +6153,6 @@
           <w:bCs/>
           <w:color w:val="000000"/>
         </w:rPr>
-        <w:lastRenderedPageBreak/>
         <w:t>FILTERING TOOL</w:t>
       </w:r>
       <w:r>
@@ -5556,6 +6481,7 @@
         <w:rPr>
           <w:color w:val="000000"/>
         </w:rPr>
+        <w:lastRenderedPageBreak/>
         <w:t>Spaces used for spontaneous individual activities’</w:t>
       </w:r>
     </w:p>
@@ -5820,6 +6746,9 @@
         <w:pStyle w:val="NormalWeb"/>
         <w:spacing w:before="0" w:beforeAutospacing="0" w:after="0" w:afterAutospacing="0"/>
         <w:ind w:left="720"/>
+        <w:rPr>
+          <w:color w:val="000000"/>
+        </w:rPr>
       </w:pPr>
       <w:r>
         <w:rPr>
@@ -5839,6 +6768,13 @@
         </w:rPr>
         <w:t xml:space="preserve"> to the mapping tool, which in turn passes the data as a plot to the template engine, which renders the base.html with the user’s data selection. The rendered HTML is sent to the web server, which combines it with the specified CSS file and serves both to the client.</w:t>
       </w:r>
+    </w:p>
+    <w:p>
+      <w:pPr>
+        <w:pStyle w:val="NormalWeb"/>
+        <w:spacing w:before="0" w:beforeAutospacing="0" w:after="0" w:afterAutospacing="0"/>
+        <w:ind w:left="720"/>
+      </w:pPr>
     </w:p>
     <w:p>
       <w:pPr>
@@ -5859,7 +6795,6 @@
           <w:bCs/>
           <w:color w:val="000000"/>
         </w:rPr>
-        <w:lastRenderedPageBreak/>
         <w:t>MAPPING TOOL</w:t>
       </w:r>
     </w:p>
@@ -5883,7 +6818,49 @@
         <w:rPr>
           <w:color w:val="000000"/>
         </w:rPr>
-        <w:t>The mapping function is called by the filtering tool and is responsible for providing a visualisation of all or a subset of the data points on a basemap. The tool will mainly make use of the bokeh library which provides basemaps as bokeh_tiles and puts out an interactive Bokeh plotting figure.</w:t>
+        <w:t xml:space="preserve">The mapping function is called by the filtering tool and is responsible for providing a visualisation of all or a subset of the data points on a </w:t>
+      </w:r>
+      <w:proofErr w:type="spellStart"/>
+      <w:r>
+        <w:rPr>
+          <w:color w:val="000000"/>
+        </w:rPr>
+        <w:t>basemap</w:t>
+      </w:r>
+      <w:proofErr w:type="spellEnd"/>
+      <w:r>
+        <w:rPr>
+          <w:color w:val="000000"/>
+        </w:rPr>
+        <w:t xml:space="preserve">. The tool will mainly make use of the bokeh library which provides </w:t>
+      </w:r>
+      <w:proofErr w:type="spellStart"/>
+      <w:r>
+        <w:rPr>
+          <w:color w:val="000000"/>
+        </w:rPr>
+        <w:t>basemaps</w:t>
+      </w:r>
+      <w:proofErr w:type="spellEnd"/>
+      <w:r>
+        <w:rPr>
+          <w:color w:val="000000"/>
+        </w:rPr>
+        <w:t xml:space="preserve"> as </w:t>
+      </w:r>
+      <w:proofErr w:type="spellStart"/>
+      <w:r>
+        <w:rPr>
+          <w:color w:val="000000"/>
+        </w:rPr>
+        <w:t>bokeh_tiles</w:t>
+      </w:r>
+      <w:proofErr w:type="spellEnd"/>
+      <w:r>
+        <w:rPr>
+          <w:color w:val="000000"/>
+        </w:rPr>
+        <w:t xml:space="preserve"> and puts out an interactive Bokeh plotting figure.</w:t>
       </w:r>
       <w:r>
         <w:rPr>
@@ -5979,7 +6956,21 @@
         <w:rPr>
           <w:color w:val="000000"/>
         </w:rPr>
-        <w:t xml:space="preserve"> bokeh plot of the cartesian coordinates on a basemap is passed as a variable, containing an array, to the template engine, which renders the base.html with the passed variable.</w:t>
+        <w:t xml:space="preserve"> bokeh plot of the cartesian coordinates on a </w:t>
+      </w:r>
+      <w:proofErr w:type="spellStart"/>
+      <w:r>
+        <w:rPr>
+          <w:color w:val="000000"/>
+        </w:rPr>
+        <w:t>basemap</w:t>
+      </w:r>
+      <w:proofErr w:type="spellEnd"/>
+      <w:r>
+        <w:rPr>
+          <w:color w:val="000000"/>
+        </w:rPr>
+        <w:t xml:space="preserve"> is passed as a variable, containing an array, to the template engine, which renders the base.html with the passed variable.</w:t>
       </w:r>
     </w:p>
     <w:p>
@@ -6029,6 +7020,7 @@
         <w:pStyle w:val="NormalWeb"/>
         <w:spacing w:before="0" w:beforeAutospacing="0" w:after="0" w:afterAutospacing="0"/>
         <w:ind w:left="425"/>
+        <w:jc w:val="both"/>
       </w:pPr>
       <w:r>
         <w:rPr>
@@ -6046,7 +7038,25 @@
         <w:rPr>
           <w:color w:val="000000"/>
         </w:rPr>
-        <w:t xml:space="preserve"> the user clicks on a datapoint on the base.html page. The corresponding HTTP request of this user input is mapped to the portfolio function. The function takes the user input, reads predefined attributes of the chosen data entry from the </w:t>
+        <w:t xml:space="preserve"> the user clicks on a datapoint on the </w:t>
+      </w:r>
+      <w:r>
+        <w:rPr>
+          <w:color w:val="000000"/>
+        </w:rPr>
+        <w:t>'Map_home.html'</w:t>
+      </w:r>
+      <w:r>
+        <w:rPr>
+          <w:color w:val="000000"/>
+        </w:rPr>
+        <w:t xml:space="preserve"> </w:t>
+      </w:r>
+      <w:r>
+        <w:rPr>
+          <w:color w:val="000000"/>
+        </w:rPr>
+        <w:t xml:space="preserve">page. The corresponding HTTP request of this user input is mapped to the portfolio function. The function takes the user input, reads predefined attributes of the chosen data entry from the </w:t>
       </w:r>
       <w:r>
         <w:rPr>
@@ -6077,6 +7087,7 @@
         <w:rPr>
           <w:color w:val="000000"/>
         </w:rPr>
+        <w:lastRenderedPageBreak/>
         <w:t xml:space="preserve">Attributes that the portfolio function retrieves </w:t>
       </w:r>
       <w:r>
@@ -6090,6 +7101,12 @@
           <w:color w:val="000000"/>
         </w:rPr>
         <w:t xml:space="preserve"> visual, audio and text descriptions of the ALPhA space and of potential health and safety hazards observed there.</w:t>
+      </w:r>
+      <w:r>
+        <w:rPr>
+          <w:color w:val="000000"/>
+        </w:rPr>
+        <w:t xml:space="preserve"> Images and audio URLs are displayed with their correspondent format.</w:t>
       </w:r>
     </w:p>
     <w:p>
@@ -6138,6 +7155,7 @@
         <w:shd w:val="clear" w:color="auto" w:fill="FFFFFF"/>
         <w:spacing w:before="0" w:beforeAutospacing="0" w:after="240" w:afterAutospacing="0"/>
         <w:ind w:left="425"/>
+        <w:jc w:val="both"/>
       </w:pPr>
       <w:r>
         <w:rPr>
@@ -6525,7 +7543,6 @@
           <w:szCs w:val="28"/>
           <w:u w:val="single"/>
         </w:rPr>
-        <w:lastRenderedPageBreak/>
         <w:t>USE CASES AND IMPLEMENTED REQUIREMENTS</w:t>
       </w:r>
     </w:p>
@@ -6722,6 +7739,7 @@
         <w:rPr>
           <w:color w:val="000000"/>
         </w:rPr>
+        <w:lastRenderedPageBreak/>
         <w:t>If it does the software will provide an error message to the user” wrong username or wrong password”.</w:t>
       </w:r>
     </w:p>
@@ -8114,12 +9132,21 @@
         <w:color w:val="AEAAAA" w:themeColor="background2" w:themeShade="BF"/>
       </w:rPr>
     </w:pPr>
+    <w:proofErr w:type="spellStart"/>
     <w:r>
       <w:rPr>
         <w:rFonts w:ascii="Times New Roman" w:hAnsi="Times New Roman" w:cs="Times New Roman"/>
         <w:color w:val="AEAAAA" w:themeColor="background2" w:themeShade="BF"/>
       </w:rPr>
-      <w:t>Politecnico di Milano – Software Engineering for Geoinformatics</w:t>
+      <w:t>Politecnico</w:t>
+    </w:r>
+    <w:proofErr w:type="spellEnd"/>
+    <w:r>
+      <w:rPr>
+        <w:rFonts w:ascii="Times New Roman" w:hAnsi="Times New Roman" w:cs="Times New Roman"/>
+        <w:color w:val="AEAAAA" w:themeColor="background2" w:themeShade="BF"/>
+      </w:rPr>
+      <w:t xml:space="preserve"> di Milano – Software Engineering for Geoinformatics</w:t>
     </w:r>
     <w:r>
       <w:rPr>

</xml_diff>